<commit_message>
Szakdolgozat alkalmazás követelmények modositva
</commit_message>
<xml_diff>
--- a/Szakdolgozat.docx
+++ b/Szakdolgozat.docx
@@ -346,7 +346,7 @@
           <w:r>
             <w:fldChar w:fldCharType="separate"/>
           </w:r>
-          <w:hyperlink w:anchor="_Toc23105266" w:history="1">
+          <w:hyperlink w:anchor="_Toc23802770" w:history="1">
             <w:r>
               <w:rPr>
                 <w:rStyle w:val="Hiperhivatkozs"/>
@@ -373,7 +373,7 @@
                 <w:noProof/>
                 <w:webHidden/>
               </w:rPr>
-              <w:instrText xml:space="preserve"> PAGEREF _Toc23105266 \h </w:instrText>
+              <w:instrText xml:space="preserve"> PAGEREF _Toc23802770 \h </w:instrText>
             </w:r>
             <w:r>
               <w:rPr>
@@ -416,7 +416,7 @@
               <w:lang w:eastAsia="hu-HU"/>
             </w:rPr>
           </w:pPr>
-          <w:hyperlink w:anchor="_Toc23105267" w:history="1">
+          <w:hyperlink w:anchor="_Toc23802771" w:history="1">
             <w:r>
               <w:rPr>
                 <w:rStyle w:val="Hiperhivatkozs"/>
@@ -443,7 +443,7 @@
                 <w:noProof/>
                 <w:webHidden/>
               </w:rPr>
-              <w:instrText xml:space="preserve"> PAGEREF _Toc23105267 \h </w:instrText>
+              <w:instrText xml:space="preserve"> PAGEREF _Toc23802771 \h </w:instrText>
             </w:r>
             <w:r>
               <w:rPr>
@@ -488,7 +488,7 @@
               <w:lang w:eastAsia="hu-HU"/>
             </w:rPr>
           </w:pPr>
-          <w:hyperlink w:anchor="_Toc23105268" w:history="1">
+          <w:hyperlink w:anchor="_Toc23802772" w:history="1">
             <w:r>
               <w:rPr>
                 <w:rStyle w:val="Hiperhivatkozs"/>
@@ -515,7 +515,7 @@
                 <w:noProof/>
                 <w:webHidden/>
               </w:rPr>
-              <w:instrText xml:space="preserve"> PAGEREF _Toc23105268 \h </w:instrText>
+              <w:instrText xml:space="preserve"> PAGEREF _Toc23802772 \h </w:instrText>
             </w:r>
             <w:r>
               <w:rPr>
@@ -560,7 +560,7 @@
               <w:lang w:eastAsia="hu-HU"/>
             </w:rPr>
           </w:pPr>
-          <w:hyperlink w:anchor="_Toc23105269" w:history="1">
+          <w:hyperlink w:anchor="_Toc23802773" w:history="1">
             <w:r>
               <w:rPr>
                 <w:rStyle w:val="Hiperhivatkozs"/>
@@ -587,7 +587,7 @@
                 <w:noProof/>
                 <w:webHidden/>
               </w:rPr>
-              <w:instrText xml:space="preserve"> PAGEREF _Toc23105269 \h </w:instrText>
+              <w:instrText xml:space="preserve"> PAGEREF _Toc23802773 \h </w:instrText>
             </w:r>
             <w:r>
               <w:rPr>
@@ -632,7 +632,7 @@
               <w:lang w:eastAsia="hu-HU"/>
             </w:rPr>
           </w:pPr>
-          <w:hyperlink w:anchor="_Toc23105270" w:history="1">
+          <w:hyperlink w:anchor="_Toc23802774" w:history="1">
             <w:r>
               <w:rPr>
                 <w:rStyle w:val="Hiperhivatkozs"/>
@@ -659,7 +659,7 @@
                 <w:noProof/>
                 <w:webHidden/>
               </w:rPr>
-              <w:instrText xml:space="preserve"> PAGEREF _Toc23105270 \h </w:instrText>
+              <w:instrText xml:space="preserve"> PAGEREF _Toc23802774 \h </w:instrText>
             </w:r>
             <w:r>
               <w:rPr>
@@ -704,7 +704,7 @@
               <w:lang w:eastAsia="hu-HU"/>
             </w:rPr>
           </w:pPr>
-          <w:hyperlink w:anchor="_Toc23105271" w:history="1">
+          <w:hyperlink w:anchor="_Toc23802775" w:history="1">
             <w:r>
               <w:rPr>
                 <w:rStyle w:val="Hiperhivatkozs"/>
@@ -731,7 +731,7 @@
                 <w:noProof/>
                 <w:webHidden/>
               </w:rPr>
-              <w:instrText xml:space="preserve"> PAGEREF _Toc23105271 \h </w:instrText>
+              <w:instrText xml:space="preserve"> PAGEREF _Toc23802775 \h </w:instrText>
             </w:r>
             <w:r>
               <w:rPr>
@@ -776,7 +776,7 @@
               <w:lang w:eastAsia="hu-HU"/>
             </w:rPr>
           </w:pPr>
-          <w:hyperlink w:anchor="_Toc23105273" w:history="1">
+          <w:hyperlink w:anchor="_Toc23802777" w:history="1">
             <w:r>
               <w:rPr>
                 <w:rStyle w:val="Hiperhivatkozs"/>
@@ -803,7 +803,7 @@
                 <w:noProof/>
                 <w:webHidden/>
               </w:rPr>
-              <w:instrText xml:space="preserve"> PAGEREF _Toc23105273 \h </w:instrText>
+              <w:instrText xml:space="preserve"> PAGEREF _Toc23802777 \h </w:instrText>
             </w:r>
             <w:r>
               <w:rPr>
@@ -848,7 +848,7 @@
               <w:lang w:eastAsia="hu-HU"/>
             </w:rPr>
           </w:pPr>
-          <w:hyperlink w:anchor="_Toc23105274" w:history="1">
+          <w:hyperlink w:anchor="_Toc23802778" w:history="1">
             <w:r>
               <w:rPr>
                 <w:rStyle w:val="Hiperhivatkozs"/>
@@ -875,7 +875,7 @@
                 <w:noProof/>
                 <w:webHidden/>
               </w:rPr>
-              <w:instrText xml:space="preserve"> PAGEREF _Toc23105274 \h </w:instrText>
+              <w:instrText xml:space="preserve"> PAGEREF _Toc23802778 \h </w:instrText>
             </w:r>
             <w:r>
               <w:rPr>
@@ -920,7 +920,7 @@
               <w:lang w:eastAsia="hu-HU"/>
             </w:rPr>
           </w:pPr>
-          <w:hyperlink w:anchor="_Toc23105275" w:history="1">
+          <w:hyperlink w:anchor="_Toc23802779" w:history="1">
             <w:r>
               <w:rPr>
                 <w:rStyle w:val="Hiperhivatkozs"/>
@@ -947,7 +947,7 @@
                 <w:noProof/>
                 <w:webHidden/>
               </w:rPr>
-              <w:instrText xml:space="preserve"> PAGEREF _Toc23105275 \h </w:instrText>
+              <w:instrText xml:space="preserve"> PAGEREF _Toc23802779 \h </w:instrText>
             </w:r>
             <w:r>
               <w:rPr>
@@ -992,7 +992,7 @@
               <w:lang w:eastAsia="hu-HU"/>
             </w:rPr>
           </w:pPr>
-          <w:hyperlink w:anchor="_Toc23105276" w:history="1">
+          <w:hyperlink w:anchor="_Toc23802780" w:history="1">
             <w:r>
               <w:rPr>
                 <w:rStyle w:val="Hiperhivatkozs"/>
@@ -1019,7 +1019,7 @@
                 <w:noProof/>
                 <w:webHidden/>
               </w:rPr>
-              <w:instrText xml:space="preserve"> PAGEREF _Toc23105276 \h </w:instrText>
+              <w:instrText xml:space="preserve"> PAGEREF _Toc23802780 \h </w:instrText>
             </w:r>
             <w:r>
               <w:rPr>
@@ -1064,7 +1064,7 @@
               <w:lang w:eastAsia="hu-HU"/>
             </w:rPr>
           </w:pPr>
-          <w:hyperlink w:anchor="_Toc23105277" w:history="1">
+          <w:hyperlink w:anchor="_Toc23802781" w:history="1">
             <w:r>
               <w:rPr>
                 <w:rStyle w:val="Hiperhivatkozs"/>
@@ -1091,7 +1091,7 @@
                 <w:noProof/>
                 <w:webHidden/>
               </w:rPr>
-              <w:instrText xml:space="preserve"> PAGEREF _Toc23105277 \h </w:instrText>
+              <w:instrText xml:space="preserve"> PAGEREF _Toc23802781 \h </w:instrText>
             </w:r>
             <w:r>
               <w:rPr>
@@ -1134,27 +1134,13 @@
               <w:lang w:eastAsia="hu-HU"/>
             </w:rPr>
           </w:pPr>
-          <w:hyperlink w:anchor="_Toc23105278" w:history="1">
+          <w:hyperlink w:anchor="_Toc23802782" w:history="1">
             <w:r>
               <w:rPr>
                 <w:rStyle w:val="Hiperhivatkozs"/>
                 <w:noProof/>
               </w:rPr>
-              <w:t>Hivatkoz</w:t>
-            </w:r>
-            <w:r>
-              <w:rPr>
-                <w:rStyle w:val="Hiperhivatkozs"/>
-                <w:noProof/>
-              </w:rPr>
-              <w:t>á</w:t>
-            </w:r>
-            <w:r>
-              <w:rPr>
-                <w:rStyle w:val="Hiperhivatkozs"/>
-                <w:noProof/>
-              </w:rPr>
-              <w:t>sok</w:t>
+              <w:t>Alkalmazás követelmények</w:t>
             </w:r>
             <w:r>
               <w:rPr>
@@ -1175,7 +1161,7 @@
                 <w:noProof/>
                 <w:webHidden/>
               </w:rPr>
-              <w:instrText xml:space="preserve"> PAGEREF _Toc23105278 \h </w:instrText>
+              <w:instrText xml:space="preserve"> PAGEREF _Toc23802782 \h </w:instrText>
             </w:r>
             <w:r>
               <w:rPr>
@@ -1207,6 +1193,306 @@
           </w:hyperlink>
         </w:p>
         <w:p>
+          <w:pPr>
+            <w:pStyle w:val="TJ2"/>
+            <w:tabs>
+              <w:tab w:val="right" w:leader="dot" w:pos="8494"/>
+            </w:tabs>
+            <w:rPr>
+              <w:rFonts w:asciiTheme="minorHAnsi" w:eastAsiaTheme="minorEastAsia" w:hAnsiTheme="minorHAnsi" w:cstheme="minorBidi"/>
+              <w:noProof/>
+              <w:sz w:val="22"/>
+              <w:szCs w:val="22"/>
+              <w:lang w:eastAsia="hu-HU"/>
+            </w:rPr>
+          </w:pPr>
+          <w:hyperlink w:anchor="_Toc23802784" w:history="1">
+            <w:r>
+              <w:rPr>
+                <w:rStyle w:val="Hiperhivatkozs"/>
+                <w:noProof/>
+              </w:rPr>
+              <w:t>2.1 Felhasználási esetek</w:t>
+            </w:r>
+            <w:r>
+              <w:rPr>
+                <w:noProof/>
+                <w:webHidden/>
+              </w:rPr>
+              <w:tab/>
+            </w:r>
+            <w:r>
+              <w:rPr>
+                <w:noProof/>
+                <w:webHidden/>
+              </w:rPr>
+              <w:fldChar w:fldCharType="begin"/>
+            </w:r>
+            <w:r>
+              <w:rPr>
+                <w:noProof/>
+                <w:webHidden/>
+              </w:rPr>
+              <w:instrText xml:space="preserve"> PAGEREF _Toc23802784 \h </w:instrText>
+            </w:r>
+            <w:r>
+              <w:rPr>
+                <w:noProof/>
+                <w:webHidden/>
+              </w:rPr>
+            </w:r>
+            <w:r>
+              <w:rPr>
+                <w:noProof/>
+                <w:webHidden/>
+              </w:rPr>
+              <w:fldChar w:fldCharType="separate"/>
+            </w:r>
+            <w:r>
+              <w:rPr>
+                <w:noProof/>
+                <w:webHidden/>
+              </w:rPr>
+              <w:t>18</w:t>
+            </w:r>
+            <w:r>
+              <w:rPr>
+                <w:noProof/>
+                <w:webHidden/>
+              </w:rPr>
+              <w:fldChar w:fldCharType="end"/>
+            </w:r>
+          </w:hyperlink>
+        </w:p>
+        <w:p>
+          <w:pPr>
+            <w:pStyle w:val="TJ3"/>
+            <w:tabs>
+              <w:tab w:val="right" w:leader="dot" w:pos="8494"/>
+            </w:tabs>
+            <w:rPr>
+              <w:rFonts w:asciiTheme="minorHAnsi" w:eastAsiaTheme="minorEastAsia" w:hAnsiTheme="minorHAnsi" w:cstheme="minorBidi"/>
+              <w:noProof/>
+              <w:sz w:val="22"/>
+              <w:szCs w:val="22"/>
+              <w:lang w:eastAsia="hu-HU"/>
+            </w:rPr>
+          </w:pPr>
+          <w:hyperlink w:anchor="_Toc23802785" w:history="1">
+            <w:r>
+              <w:rPr>
+                <w:rStyle w:val="Hiperhivatkozs"/>
+                <w:noProof/>
+              </w:rPr>
+              <w:t>2.1.1 Belépés elött</w:t>
+            </w:r>
+            <w:r>
+              <w:rPr>
+                <w:noProof/>
+                <w:webHidden/>
+              </w:rPr>
+              <w:tab/>
+            </w:r>
+            <w:r>
+              <w:rPr>
+                <w:noProof/>
+                <w:webHidden/>
+              </w:rPr>
+              <w:fldChar w:fldCharType="begin"/>
+            </w:r>
+            <w:r>
+              <w:rPr>
+                <w:noProof/>
+                <w:webHidden/>
+              </w:rPr>
+              <w:instrText xml:space="preserve"> PAGEREF _Toc23802785 \h </w:instrText>
+            </w:r>
+            <w:r>
+              <w:rPr>
+                <w:noProof/>
+                <w:webHidden/>
+              </w:rPr>
+            </w:r>
+            <w:r>
+              <w:rPr>
+                <w:noProof/>
+                <w:webHidden/>
+              </w:rPr>
+              <w:fldChar w:fldCharType="separate"/>
+            </w:r>
+            <w:r>
+              <w:rPr>
+                <w:noProof/>
+                <w:webHidden/>
+              </w:rPr>
+              <w:t>18</w:t>
+            </w:r>
+            <w:r>
+              <w:rPr>
+                <w:noProof/>
+                <w:webHidden/>
+              </w:rPr>
+              <w:fldChar w:fldCharType="end"/>
+            </w:r>
+          </w:hyperlink>
+        </w:p>
+        <w:p>
+          <w:pPr>
+            <w:pStyle w:val="TJ3"/>
+            <w:tabs>
+              <w:tab w:val="right" w:leader="dot" w:pos="8494"/>
+            </w:tabs>
+            <w:rPr>
+              <w:rFonts w:asciiTheme="minorHAnsi" w:eastAsiaTheme="minorEastAsia" w:hAnsiTheme="minorHAnsi" w:cstheme="minorBidi"/>
+              <w:noProof/>
+              <w:sz w:val="22"/>
+              <w:szCs w:val="22"/>
+              <w:lang w:eastAsia="hu-HU"/>
+            </w:rPr>
+          </w:pPr>
+          <w:hyperlink w:anchor="_Toc23802786" w:history="1">
+            <w:r>
+              <w:rPr>
+                <w:rStyle w:val="Hiperhivatkozs"/>
+                <w:noProof/>
+              </w:rPr>
+              <w:t>2.1.2 Belé</w:t>
+            </w:r>
+            <w:r>
+              <w:rPr>
+                <w:rStyle w:val="Hiperhivatkozs"/>
+                <w:noProof/>
+              </w:rPr>
+              <w:t>p</w:t>
+            </w:r>
+            <w:r>
+              <w:rPr>
+                <w:rStyle w:val="Hiperhivatkozs"/>
+                <w:noProof/>
+              </w:rPr>
+              <w:t>és után</w:t>
+            </w:r>
+            <w:r>
+              <w:rPr>
+                <w:noProof/>
+                <w:webHidden/>
+              </w:rPr>
+              <w:tab/>
+            </w:r>
+            <w:r>
+              <w:rPr>
+                <w:noProof/>
+                <w:webHidden/>
+              </w:rPr>
+              <w:fldChar w:fldCharType="begin"/>
+            </w:r>
+            <w:r>
+              <w:rPr>
+                <w:noProof/>
+                <w:webHidden/>
+              </w:rPr>
+              <w:instrText xml:space="preserve"> PAGEREF _Toc23802786 \h </w:instrText>
+            </w:r>
+            <w:r>
+              <w:rPr>
+                <w:noProof/>
+                <w:webHidden/>
+              </w:rPr>
+            </w:r>
+            <w:r>
+              <w:rPr>
+                <w:noProof/>
+                <w:webHidden/>
+              </w:rPr>
+              <w:fldChar w:fldCharType="separate"/>
+            </w:r>
+            <w:r>
+              <w:rPr>
+                <w:noProof/>
+                <w:webHidden/>
+              </w:rPr>
+              <w:t>19</w:t>
+            </w:r>
+            <w:r>
+              <w:rPr>
+                <w:noProof/>
+                <w:webHidden/>
+              </w:rPr>
+              <w:fldChar w:fldCharType="end"/>
+            </w:r>
+          </w:hyperlink>
+        </w:p>
+        <w:p>
+          <w:pPr>
+            <w:pStyle w:val="TJ1"/>
+            <w:rPr>
+              <w:rFonts w:asciiTheme="minorHAnsi" w:eastAsiaTheme="minorEastAsia" w:hAnsiTheme="minorHAnsi" w:cstheme="minorBidi"/>
+              <w:b w:val="0"/>
+              <w:noProof/>
+              <w:sz w:val="22"/>
+              <w:szCs w:val="22"/>
+              <w:lang w:eastAsia="hu-HU"/>
+            </w:rPr>
+          </w:pPr>
+          <w:hyperlink w:anchor="_Toc23802787" w:history="1">
+            <w:r>
+              <w:rPr>
+                <w:rStyle w:val="Hiperhivatkozs"/>
+                <w:noProof/>
+              </w:rPr>
+              <w:t>Hivatkozások</w:t>
+            </w:r>
+            <w:r>
+              <w:rPr>
+                <w:noProof/>
+                <w:webHidden/>
+              </w:rPr>
+              <w:tab/>
+            </w:r>
+            <w:r>
+              <w:rPr>
+                <w:noProof/>
+                <w:webHidden/>
+              </w:rPr>
+              <w:fldChar w:fldCharType="begin"/>
+            </w:r>
+            <w:r>
+              <w:rPr>
+                <w:noProof/>
+                <w:webHidden/>
+              </w:rPr>
+              <w:instrText xml:space="preserve"> PAGEREF _Toc23802787 \h </w:instrText>
+            </w:r>
+            <w:r>
+              <w:rPr>
+                <w:noProof/>
+                <w:webHidden/>
+              </w:rPr>
+            </w:r>
+            <w:r>
+              <w:rPr>
+                <w:noProof/>
+                <w:webHidden/>
+              </w:rPr>
+              <w:fldChar w:fldCharType="separate"/>
+            </w:r>
+            <w:r>
+              <w:rPr>
+                <w:noProof/>
+                <w:webHidden/>
+              </w:rPr>
+              <w:t>21</w:t>
+            </w:r>
+            <w:r>
+              <w:rPr>
+                <w:noProof/>
+                <w:webHidden/>
+              </w:rPr>
+              <w:fldChar w:fldCharType="end"/>
+            </w:r>
+          </w:hyperlink>
+        </w:p>
+        <w:p>
           <w:r>
             <w:rPr>
               <w:b/>
@@ -1244,7 +1530,7 @@
       <w:pPr>
         <w:pStyle w:val="Cmsor1"/>
       </w:pPr>
-      <w:bookmarkStart w:id="2" w:name="_Toc23105266"/>
+      <w:bookmarkStart w:id="2" w:name="_Toc23802770"/>
       <w:commentRangeStart w:id="3"/>
       <w:commentRangeStart w:id="4"/>
       <w:r>
@@ -2024,7 +2310,10 @@
         </w:r>
       </w:ins>
       <w:r>
-        <w:t xml:space="preserve"> ami kezel egy tudásfát</w:t>
+        <w:t xml:space="preserve"> ami kezel egy tudás</w:t>
+      </w:r>
+      <w:r>
+        <w:t xml:space="preserve"> gráfot</w:t>
       </w:r>
       <w:ins w:id="84" w:author="Frontó András Levente" w:date="2019-05-23T16:11:00Z">
         <w:r>
@@ -2058,11 +2347,11 @@
         </w:r>
       </w:del>
       <w:r>
-        <w:t xml:space="preserve"> a </w:t>
+        <w:t xml:space="preserve"> </w:t>
       </w:r>
       <w:r>
         <w:lastRenderedPageBreak/>
-        <w:t xml:space="preserve">feltett kérdéseket </w:t>
+        <w:t xml:space="preserve">a feltett kérdéseket </w:t>
       </w:r>
       <w:ins w:id="89" w:author="Frontó András Levente" w:date="2019-05-23T16:12:00Z">
         <w:r>
@@ -2303,7 +2592,13 @@
         </w:r>
       </w:ins>
       <w:r>
-        <w:t xml:space="preserve">tudásfa </w:t>
+        <w:t>tudás</w:t>
+      </w:r>
+      <w:r>
+        <w:t xml:space="preserve"> gráf</w:t>
+      </w:r>
+      <w:r>
+        <w:t xml:space="preserve"> </w:t>
       </w:r>
       <w:del w:id="116" w:author="Frontó András Levente" w:date="2019-05-23T16:24:00Z">
         <w:r>
@@ -2396,7 +2691,7 @@
       <w:pPr>
         <w:pStyle w:val="Cmsor1"/>
       </w:pPr>
-      <w:bookmarkStart w:id="122" w:name="_Toc23105267"/>
+      <w:bookmarkStart w:id="122" w:name="_Toc23802771"/>
       <w:r>
         <w:lastRenderedPageBreak/>
         <w:t>Technológiák feltérképezése</w:t>
@@ -2495,7 +2790,7 @@
       <w:pPr>
         <w:pStyle w:val="Cmsor2"/>
       </w:pPr>
-      <w:bookmarkStart w:id="125" w:name="_Toc23105268"/>
+      <w:bookmarkStart w:id="125" w:name="_Toc23802772"/>
       <w:commentRangeStart w:id="126"/>
       <w:proofErr w:type="spellStart"/>
       <w:r>
@@ -4294,7 +4589,7 @@
       <w:pPr>
         <w:pStyle w:val="Cmsor2"/>
       </w:pPr>
-      <w:bookmarkStart w:id="129" w:name="_Toc23105269"/>
+      <w:bookmarkStart w:id="129" w:name="_Toc23802773"/>
       <w:proofErr w:type="spellStart"/>
       <w:r>
         <w:lastRenderedPageBreak/>
@@ -7642,7 +7937,7 @@
       <w:pPr>
         <w:pStyle w:val="Cmsor2"/>
       </w:pPr>
-      <w:bookmarkStart w:id="148" w:name="_Toc23105270"/>
+      <w:bookmarkStart w:id="148" w:name="_Toc23802774"/>
       <w:commentRangeStart w:id="149"/>
       <w:proofErr w:type="spellStart"/>
       <w:r>
@@ -10177,7 +10472,7 @@
           </w:pPr>
         </w:pPrChange>
       </w:pPr>
-      <w:bookmarkStart w:id="172" w:name="_Toc23105271"/>
+      <w:bookmarkStart w:id="172" w:name="_Toc23802775"/>
       <w:proofErr w:type="spellStart"/>
       <w:ins w:id="173" w:author="Frontó András Levente" w:date="2019-05-23T09:54:00Z">
         <w:r>
@@ -10213,6 +10508,9 @@
       <w:bookmarkStart w:id="186" w:name="_Toc23079205"/>
       <w:bookmarkStart w:id="187" w:name="_Toc23079223"/>
       <w:bookmarkStart w:id="188" w:name="_Toc23105272"/>
+      <w:bookmarkStart w:id="189" w:name="_Toc23672566"/>
+      <w:bookmarkStart w:id="190" w:name="_Toc23672647"/>
+      <w:bookmarkStart w:id="191" w:name="_Toc23802776"/>
       <w:bookmarkEnd w:id="176"/>
       <w:bookmarkEnd w:id="177"/>
       <w:bookmarkEnd w:id="178"/>
@@ -10226,15 +10524,18 @@
       <w:bookmarkEnd w:id="186"/>
       <w:bookmarkEnd w:id="187"/>
       <w:bookmarkEnd w:id="188"/>
+      <w:bookmarkEnd w:id="189"/>
+      <w:bookmarkEnd w:id="190"/>
+      <w:bookmarkEnd w:id="191"/>
     </w:p>
     <w:p>
       <w:pPr>
         <w:pStyle w:val="Cmsor2"/>
         <w:rPr>
-          <w:ins w:id="189" w:author="Frontó András Levente" w:date="2019-05-23T09:56:00Z"/>
-        </w:rPr>
-      </w:pPr>
-      <w:del w:id="190" w:author="Frontó András Levente" w:date="2019-05-23T09:56:00Z">
+          <w:ins w:id="192" w:author="Frontó András Levente" w:date="2019-05-23T09:56:00Z"/>
+        </w:rPr>
+      </w:pPr>
+      <w:del w:id="193" w:author="Frontó András Levente" w:date="2019-05-23T09:56:00Z">
         <w:r>
           <w:br w:type="page"/>
         </w:r>
@@ -10243,37 +10544,37 @@
     <w:p>
       <w:pPr>
         <w:rPr>
-          <w:ins w:id="191" w:author="Frontó András Levente" w:date="2019-05-23T13:05:00Z"/>
-        </w:rPr>
-      </w:pPr>
-      <w:ins w:id="192" w:author="Frontó András Levente" w:date="2019-05-23T09:56:00Z">
+          <w:ins w:id="194" w:author="Frontó András Levente" w:date="2019-05-23T13:05:00Z"/>
+        </w:rPr>
+      </w:pPr>
+      <w:ins w:id="195" w:author="Frontó András Levente" w:date="2019-05-23T09:56:00Z">
         <w:r>
           <w:t xml:space="preserve">A </w:t>
         </w:r>
       </w:ins>
       <w:proofErr w:type="spellStart"/>
-      <w:ins w:id="193" w:author="Frontó András Levente" w:date="2019-05-23T09:58:00Z">
+      <w:ins w:id="196" w:author="Frontó András Levente" w:date="2019-05-23T09:58:00Z">
         <w:r>
           <w:t>ReactXP</w:t>
         </w:r>
       </w:ins>
       <w:proofErr w:type="spellEnd"/>
-      <w:ins w:id="194" w:author="Frontó András Levente" w:date="2019-05-23T09:59:00Z">
+      <w:ins w:id="197" w:author="Frontó András Levente" w:date="2019-05-23T09:59:00Z">
         <w:r>
           <w:t xml:space="preserve"> egy a Microsoft által fejlesztett </w:t>
         </w:r>
       </w:ins>
-      <w:ins w:id="195" w:author="Frontó András Levente" w:date="2019-05-23T10:03:00Z">
+      <w:ins w:id="198" w:author="Frontó András Levente" w:date="2019-05-23T10:03:00Z">
         <w:r>
           <w:t xml:space="preserve">keretrendszer. </w:t>
         </w:r>
       </w:ins>
-      <w:ins w:id="196" w:author="Frontó András Levente" w:date="2019-05-23T11:24:00Z">
+      <w:ins w:id="199" w:author="Frontó András Levente" w:date="2019-05-23T11:24:00Z">
         <w:r>
           <w:t>E</w:t>
         </w:r>
       </w:ins>
-      <w:ins w:id="197" w:author="Frontó András Levente" w:date="2019-05-23T10:03:00Z">
+      <w:ins w:id="200" w:author="Frontó András Levente" w:date="2019-05-23T10:03:00Z">
         <w:r>
           <w:t xml:space="preserve">gy absztrakciós szint a </w:t>
         </w:r>
@@ -10290,7 +10591,7 @@
           <w:t>Nativ</w:t>
         </w:r>
       </w:ins>
-      <w:ins w:id="198" w:author="Frontó András Levente" w:date="2019-05-23T10:04:00Z">
+      <w:ins w:id="201" w:author="Frontó András Levente" w:date="2019-05-23T10:04:00Z">
         <w:r>
           <w:t>e</w:t>
         </w:r>
@@ -10299,12 +10600,12 @@
           <w:t xml:space="preserve"> felett, azt a problémát hivatott megoldani</w:t>
         </w:r>
       </w:ins>
-      <w:ins w:id="199" w:author="Frontó András Levente" w:date="2019-05-23T10:06:00Z">
+      <w:ins w:id="202" w:author="Frontó András Levente" w:date="2019-05-23T10:06:00Z">
         <w:r>
           <w:t xml:space="preserve">, hogy </w:t>
         </w:r>
       </w:ins>
-      <w:ins w:id="200" w:author="Frontó András Levente" w:date="2019-05-23T10:07:00Z">
+      <w:ins w:id="203" w:author="Frontó András Levente" w:date="2019-05-23T10:07:00Z">
         <w:r>
           <w:t xml:space="preserve">bár a </w:t>
         </w:r>
@@ -10325,12 +10626,12 @@
           <w:t xml:space="preserve"> </w:t>
         </w:r>
       </w:ins>
-      <w:ins w:id="201" w:author="Frontó András Levente" w:date="2019-05-23T10:09:00Z">
+      <w:ins w:id="204" w:author="Frontó András Levente" w:date="2019-05-23T10:09:00Z">
         <w:r>
           <w:t>képes natív alkalmazást fejleszteni minden platformra</w:t>
         </w:r>
       </w:ins>
-      <w:ins w:id="202" w:author="Frontó András Levente" w:date="2019-05-23T10:10:00Z">
+      <w:ins w:id="205" w:author="Frontó András Levente" w:date="2019-05-23T10:10:00Z">
         <w:r>
           <w:t xml:space="preserve">, de a </w:t>
         </w:r>
@@ -10343,7 +10644,7 @@
           <w:t xml:space="preserve"> definíciók, stí</w:t>
         </w:r>
       </w:ins>
-      <w:ins w:id="203" w:author="Frontó András Levente" w:date="2019-05-23T10:11:00Z">
+      <w:ins w:id="206" w:author="Frontó András Levente" w:date="2019-05-23T10:11:00Z">
         <w:r>
           <w:t xml:space="preserve">lusok és animációk mind platform </w:t>
         </w:r>
@@ -10356,12 +10657,12 @@
       <w:r>
         <w:t>, hiszen a natív vezérlőket használja</w:t>
       </w:r>
-      <w:ins w:id="204" w:author="Frontó András Levente" w:date="2019-05-23T10:11:00Z">
+      <w:ins w:id="207" w:author="Frontó András Levente" w:date="2019-05-23T10:11:00Z">
         <w:r>
           <w:t>.</w:t>
         </w:r>
       </w:ins>
-      <w:ins w:id="205" w:author="Frontó András Levente" w:date="2019-05-23T10:12:00Z">
+      <w:ins w:id="208" w:author="Frontó András Levente" w:date="2019-05-23T10:12:00Z">
         <w:r>
           <w:t xml:space="preserve"> </w:t>
         </w:r>
@@ -10374,32 +10675,32 @@
           <w:t xml:space="preserve"> ha</w:t>
         </w:r>
       </w:ins>
-      <w:ins w:id="206" w:author="Frontó András Levente" w:date="2019-05-23T10:13:00Z">
+      <w:ins w:id="209" w:author="Frontó András Levente" w:date="2019-05-23T10:13:00Z">
         <w:r>
           <w:t xml:space="preserve">sználatával ezek mind </w:t>
         </w:r>
       </w:ins>
-      <w:ins w:id="207" w:author="Frontó András Levente" w:date="2019-05-23T10:14:00Z">
+      <w:ins w:id="210" w:author="Frontó András Levente" w:date="2019-05-23T10:14:00Z">
         <w:r>
           <w:t>egységessé</w:t>
         </w:r>
       </w:ins>
-      <w:ins w:id="208" w:author="Frontó András Levente" w:date="2019-05-23T10:13:00Z">
+      <w:ins w:id="211" w:author="Frontó András Levente" w:date="2019-05-23T10:13:00Z">
         <w:r>
           <w:t xml:space="preserve"> </w:t>
         </w:r>
       </w:ins>
-      <w:ins w:id="209" w:author="Frontó András Levente" w:date="2019-05-23T10:14:00Z">
+      <w:ins w:id="212" w:author="Frontó András Levente" w:date="2019-05-23T10:14:00Z">
         <w:r>
           <w:t xml:space="preserve">vállnak. </w:t>
         </w:r>
       </w:ins>
-      <w:ins w:id="210" w:author="Frontó András Levente" w:date="2019-05-23T11:24:00Z">
+      <w:ins w:id="213" w:author="Frontó András Levente" w:date="2019-05-23T11:24:00Z">
         <w:r>
           <w:t>B</w:t>
         </w:r>
       </w:ins>
-      <w:ins w:id="211" w:author="Frontó András Levente" w:date="2019-05-23T10:14:00Z">
+      <w:ins w:id="214" w:author="Frontó András Levente" w:date="2019-05-23T10:14:00Z">
         <w:r>
           <w:t xml:space="preserve">iztosítja ezt az egységes UI felületet </w:t>
         </w:r>
@@ -10412,17 +10713,17 @@
           <w:t xml:space="preserve"> alapokon webre is.</w:t>
         </w:r>
       </w:ins>
-      <w:ins w:id="212" w:author="Frontó András Levente" w:date="2019-05-23T10:15:00Z">
+      <w:ins w:id="215" w:author="Frontó András Levente" w:date="2019-05-23T10:15:00Z">
         <w:r>
           <w:t xml:space="preserve"> Ezen felül tervben van, hogy az UWP</w:t>
         </w:r>
       </w:ins>
-      <w:ins w:id="213" w:author="Frontó András Levente" w:date="2019-05-23T10:16:00Z">
+      <w:ins w:id="216" w:author="Frontó András Levente" w:date="2019-05-23T10:16:00Z">
         <w:r>
           <w:t xml:space="preserve">-re </w:t>
         </w:r>
       </w:ins>
-      <w:ins w:id="214" w:author="Frontó András Levente" w:date="2019-05-23T10:15:00Z">
+      <w:ins w:id="217" w:author="Frontó András Levente" w:date="2019-05-23T10:15:00Z">
         <w:r>
           <w:t>(</w:t>
         </w:r>
@@ -10435,12 +10736,12 @@
           <w:t xml:space="preserve"> Windows Platform) </w:t>
         </w:r>
       </w:ins>
-      <w:ins w:id="215" w:author="Frontó András Levente" w:date="2019-05-23T10:16:00Z">
+      <w:ins w:id="218" w:author="Frontó András Levente" w:date="2019-05-23T10:16:00Z">
         <w:r>
           <w:t xml:space="preserve">is lehet majd fejleszteni ezen az absztrakciós szinten. </w:t>
         </w:r>
       </w:ins>
-      <w:ins w:id="216" w:author="Frontó András Levente" w:date="2019-05-23T10:31:00Z">
+      <w:ins w:id="219" w:author="Frontó András Levente" w:date="2019-05-23T10:31:00Z">
         <w:r>
           <w:t xml:space="preserve">A </w:t>
         </w:r>
@@ -10461,18 +10762,18 @@
           <w:t xml:space="preserve"> </w:t>
         </w:r>
       </w:ins>
-      <w:ins w:id="217" w:author="Frontó András Levente" w:date="2019-05-23T10:32:00Z">
+      <w:ins w:id="220" w:author="Frontó András Levente" w:date="2019-05-23T10:32:00Z">
         <w:r>
           <w:t xml:space="preserve">segítségével történik. </w:t>
         </w:r>
       </w:ins>
-      <w:ins w:id="218" w:author="Frontó András Levente" w:date="2019-05-23T13:02:00Z">
+      <w:ins w:id="221" w:author="Frontó András Levente" w:date="2019-05-23T13:02:00Z">
         <w:r>
           <w:t xml:space="preserve">A </w:t>
         </w:r>
       </w:ins>
       <w:proofErr w:type="spellStart"/>
-      <w:ins w:id="219" w:author="Frontó András Levente" w:date="2019-05-23T13:03:00Z">
+      <w:ins w:id="222" w:author="Frontó András Levente" w:date="2019-05-23T13:03:00Z">
         <w:r>
           <w:t>ReactXP</w:t>
         </w:r>
@@ -10481,7 +10782,7 @@
           <w:t xml:space="preserve"> majdnem teljesen </w:t>
         </w:r>
       </w:ins>
-      <w:ins w:id="220" w:author="Frontó András Levente" w:date="2019-05-23T13:04:00Z">
+      <w:ins w:id="223" w:author="Frontó András Levente" w:date="2019-05-23T13:04:00Z">
         <w:r>
           <w:t xml:space="preserve">ugyan úgy működik, mint a </w:t>
         </w:r>
@@ -10507,10 +10808,10 @@
       <w:pPr>
         <w:ind w:firstLine="0"/>
         <w:rPr>
-          <w:ins w:id="221" w:author="Frontó András Levente" w:date="2019-05-23T13:05:00Z"/>
-          <w:rPrChange w:id="222" w:author="Frontó András Levente" w:date="2019-05-23T13:05:00Z">
+          <w:ins w:id="224" w:author="Frontó András Levente" w:date="2019-05-23T13:05:00Z"/>
+          <w:rPrChange w:id="225" w:author="Frontó András Levente" w:date="2019-05-23T13:05:00Z">
             <w:rPr>
-              <w:ins w:id="223" w:author="Frontó András Levente" w:date="2019-05-23T13:05:00Z"/>
+              <w:ins w:id="226" w:author="Frontó András Levente" w:date="2019-05-23T13:05:00Z"/>
               <w:rFonts w:ascii="Consolas" w:hAnsi="Consolas"/>
               <w:color w:val="FA8D3E"/>
               <w:sz w:val="18"/>
@@ -10519,7 +10820,7 @@
             </w:rPr>
           </w:rPrChange>
         </w:rPr>
-        <w:pPrChange w:id="224" w:author="Frontó András Levente" w:date="2019-05-23T13:05:00Z">
+        <w:pPrChange w:id="227" w:author="Frontó András Levente" w:date="2019-05-23T13:05:00Z">
           <w:pPr>
             <w:shd w:val="clear" w:color="auto" w:fill="FFFFFF"/>
             <w:spacing w:after="0" w:line="240" w:lineRule="atLeast"/>
@@ -10528,7 +10829,7 @@
           </w:pPr>
         </w:pPrChange>
       </w:pPr>
-      <w:ins w:id="225" w:author="Frontó András Levente" w:date="2019-05-23T13:05:00Z">
+      <w:ins w:id="228" w:author="Frontó András Levente" w:date="2019-05-23T13:05:00Z">
         <w:r>
           <w:t>Példa kód:</w:t>
         </w:r>
@@ -12767,24 +13068,24 @@
       </w:pPr>
     </w:p>
     <w:p>
-      <w:ins w:id="226" w:author="Frontó András Levente" w:date="2019-05-23T13:08:00Z">
+      <w:ins w:id="229" w:author="Frontó András Levente" w:date="2019-05-23T13:08:00Z">
         <w:r>
           <w:t xml:space="preserve">A </w:t>
         </w:r>
       </w:ins>
       <w:proofErr w:type="spellStart"/>
-      <w:ins w:id="227" w:author="Frontó András Levente" w:date="2019-05-23T13:09:00Z">
+      <w:ins w:id="230" w:author="Frontó András Levente" w:date="2019-05-23T13:09:00Z">
         <w:r>
           <w:t>ReactXP</w:t>
         </w:r>
       </w:ins>
       <w:proofErr w:type="spellEnd"/>
-      <w:ins w:id="228" w:author="Frontó András Levente" w:date="2019-05-23T13:10:00Z">
+      <w:ins w:id="231" w:author="Frontó András Levente" w:date="2019-05-23T13:10:00Z">
         <w:r>
           <w:t xml:space="preserve">, bár nagyon sok mindent leegyszerűsít és nagy segítség a felhasználói </w:t>
         </w:r>
       </w:ins>
-      <w:ins w:id="229" w:author="Frontó András Levente" w:date="2019-05-23T13:11:00Z">
+      <w:ins w:id="232" w:author="Frontó András Levente" w:date="2019-05-23T13:11:00Z">
         <w:r>
           <w:t>felületek egységesítésében</w:t>
         </w:r>
@@ -12792,12 +13093,12 @@
       <w:r>
         <w:t>, de</w:t>
       </w:r>
-      <w:ins w:id="230" w:author="Frontó András Levente" w:date="2019-05-23T13:11:00Z">
+      <w:ins w:id="233" w:author="Frontó András Levente" w:date="2019-05-23T13:11:00Z">
         <w:r>
           <w:t xml:space="preserve"> megvannak a maga hátrányai. Azért, hogy az egységes kinézetet el</w:t>
         </w:r>
       </w:ins>
-      <w:ins w:id="231" w:author="Frontó András Levente" w:date="2019-05-23T13:12:00Z">
+      <w:ins w:id="234" w:author="Frontó András Levente" w:date="2019-05-23T13:12:00Z">
         <w:r>
           <w:t xml:space="preserve">érje csak a legfontosabb és minden platformon könnyen </w:t>
         </w:r>
@@ -12805,7 +13106,7 @@
           <w:t>egysége</w:t>
         </w:r>
       </w:ins>
-      <w:ins w:id="232" w:author="Frontó András Levente" w:date="2019-05-23T13:13:00Z">
+      <w:ins w:id="235" w:author="Frontó András Levente" w:date="2019-05-23T13:13:00Z">
         <w:r>
           <w:t xml:space="preserve">síthető </w:t>
         </w:r>
@@ -12817,17 +13118,17 @@
       <w:r>
         <w:t xml:space="preserve"> csak</w:t>
       </w:r>
-      <w:ins w:id="233" w:author="Frontó András Levente" w:date="2019-05-23T13:13:00Z">
+      <w:ins w:id="236" w:author="Frontó András Levente" w:date="2019-05-23T13:13:00Z">
         <w:r>
           <w:t xml:space="preserve"> meg. Amennyiben ezek</w:t>
         </w:r>
       </w:ins>
-      <w:ins w:id="234" w:author="Frontó András Levente" w:date="2019-05-23T13:14:00Z">
+      <w:ins w:id="237" w:author="Frontó András Levente" w:date="2019-05-23T13:14:00Z">
         <w:r>
           <w:t xml:space="preserve"> az általánosan használt komponensek elegek lennének az alkalmazás elkészítéséhez</w:t>
         </w:r>
       </w:ins>
-      <w:ins w:id="235" w:author="Frontó András Levente" w:date="2019-05-23T13:15:00Z">
+      <w:ins w:id="238" w:author="Frontó András Levente" w:date="2019-05-23T13:15:00Z">
         <w:r>
           <w:t xml:space="preserve"> ez egy nagyon hatékony megközelítés. </w:t>
         </w:r>
@@ -12836,50 +13137,50 @@
     <w:p>
       <w:pPr>
         <w:rPr>
-          <w:ins w:id="236" w:author="Frontó András Levente" w:date="2019-05-23T13:25:00Z"/>
-        </w:rPr>
-      </w:pPr>
-      <w:ins w:id="237" w:author="Frontó András Levente" w:date="2019-05-23T13:15:00Z">
+          <w:ins w:id="239" w:author="Frontó András Levente" w:date="2019-05-23T13:25:00Z"/>
+        </w:rPr>
+      </w:pPr>
+      <w:ins w:id="240" w:author="Frontó András Levente" w:date="2019-05-23T13:15:00Z">
         <w:r>
           <w:t xml:space="preserve">Az alkalmazás fejlesztésének korai fázisaiban kiderült, hogy ezek miatt a korlátozott </w:t>
         </w:r>
       </w:ins>
-      <w:ins w:id="238" w:author="Frontó András Levente" w:date="2019-05-23T13:16:00Z">
+      <w:ins w:id="241" w:author="Frontó András Levente" w:date="2019-05-23T13:16:00Z">
         <w:r>
           <w:t>funkcionalitások</w:t>
         </w:r>
       </w:ins>
-      <w:ins w:id="239" w:author="Frontó András Levente" w:date="2019-05-23T13:15:00Z">
+      <w:ins w:id="242" w:author="Frontó András Levente" w:date="2019-05-23T13:15:00Z">
         <w:r>
           <w:t xml:space="preserve"> miatt</w:t>
         </w:r>
       </w:ins>
-      <w:ins w:id="240" w:author="Frontó András Levente" w:date="2019-05-23T13:16:00Z">
+      <w:ins w:id="243" w:author="Frontó András Levente" w:date="2019-05-23T13:16:00Z">
         <w:r>
           <w:t xml:space="preserve"> sok más külsős könyvtárral nehezen működik együtt. A </w:t>
         </w:r>
       </w:ins>
-      <w:ins w:id="241" w:author="Frontó András Levente" w:date="2019-05-23T13:17:00Z">
+      <w:ins w:id="244" w:author="Frontó András Levente" w:date="2019-05-23T13:17:00Z">
         <w:r>
           <w:t>kompatibilitási problémák természetesen feloldhatók megfelelő cs</w:t>
         </w:r>
       </w:ins>
-      <w:ins w:id="242" w:author="Frontó András Levente" w:date="2019-05-23T13:18:00Z">
+      <w:ins w:id="245" w:author="Frontó András Levente" w:date="2019-05-23T13:18:00Z">
         <w:r>
           <w:t xml:space="preserve">omagolók elkészítésével, tehát ezzel a technológiával is megoldható lenne a feladat. </w:t>
         </w:r>
       </w:ins>
-      <w:ins w:id="243" w:author="Frontó András Levente" w:date="2019-05-23T13:19:00Z">
+      <w:ins w:id="246" w:author="Frontó András Levente" w:date="2019-05-23T13:19:00Z">
         <w:r>
           <w:t xml:space="preserve">Azért nem ezt választottam végül, mert a dokumentáció nem teszi egyértelművé mindig mi </w:t>
         </w:r>
       </w:ins>
-      <w:ins w:id="244" w:author="Frontó András Levente" w:date="2019-05-23T13:20:00Z">
+      <w:ins w:id="247" w:author="Frontó András Levente" w:date="2019-05-23T13:20:00Z">
         <w:r>
           <w:t>az,</w:t>
         </w:r>
       </w:ins>
-      <w:ins w:id="245" w:author="Frontó András Levente" w:date="2019-05-23T13:19:00Z">
+      <w:ins w:id="248" w:author="Frontó András Levente" w:date="2019-05-23T13:19:00Z">
         <w:r>
           <w:t xml:space="preserve"> amit meglehet oldani </w:t>
         </w:r>
@@ -12892,18 +13193,18 @@
           <w:t xml:space="preserve">-vel és mi </w:t>
         </w:r>
       </w:ins>
-      <w:ins w:id="246" w:author="Frontó András Levente" w:date="2019-05-23T13:21:00Z">
+      <w:ins w:id="249" w:author="Frontó András Levente" w:date="2019-05-23T13:21:00Z">
         <w:r>
           <w:t>az,</w:t>
         </w:r>
       </w:ins>
-      <w:ins w:id="247" w:author="Frontó András Levente" w:date="2019-05-23T13:19:00Z">
+      <w:ins w:id="250" w:author="Frontó András Levente" w:date="2019-05-23T13:19:00Z">
         <w:r>
           <w:t xml:space="preserve"> aminél vissza kell térni a </w:t>
         </w:r>
       </w:ins>
       <w:proofErr w:type="spellStart"/>
-      <w:ins w:id="248" w:author="Frontó András Levente" w:date="2019-05-23T13:20:00Z">
+      <w:ins w:id="251" w:author="Frontó András Levente" w:date="2019-05-23T13:20:00Z">
         <w:r>
           <w:t>React</w:t>
         </w:r>
@@ -12920,7 +13221,7 @@
           <w:t xml:space="preserve"> gyökerekhez. A csomagolók írása miatt pedig </w:t>
         </w:r>
       </w:ins>
-      <w:ins w:id="249" w:author="Frontó András Levente" w:date="2019-05-23T13:22:00Z">
+      <w:ins w:id="252" w:author="Frontó András Levente" w:date="2019-05-23T13:22:00Z">
         <w:r>
           <w:t xml:space="preserve">inkább bonyolította a feladatot, mint egyszerűsítette. Ezért maradtam </w:t>
         </w:r>
@@ -12932,7 +13233,7 @@
           <w:t>Rea</w:t>
         </w:r>
       </w:ins>
-      <w:ins w:id="250" w:author="Frontó András Levente" w:date="2019-05-23T13:23:00Z">
+      <w:ins w:id="253" w:author="Frontó András Levente" w:date="2019-05-23T13:23:00Z">
         <w:r>
           <w:t>ct</w:t>
         </w:r>
@@ -12949,22 +13250,22 @@
           <w:t xml:space="preserve"> mellet</w:t>
         </w:r>
       </w:ins>
-      <w:ins w:id="251" w:author="Frontó András Levente" w:date="2019-05-23T13:25:00Z">
+      <w:ins w:id="254" w:author="Frontó András Levente" w:date="2019-05-23T13:25:00Z">
         <w:r>
           <w:t>,</w:t>
         </w:r>
       </w:ins>
-      <w:ins w:id="252" w:author="Frontó András Levente" w:date="2019-05-23T13:23:00Z">
+      <w:ins w:id="255" w:author="Frontó András Levente" w:date="2019-05-23T13:23:00Z">
         <w:r>
           <w:t xml:space="preserve"> </w:t>
         </w:r>
       </w:ins>
-      <w:ins w:id="253" w:author="Frontó András Levente" w:date="2019-05-23T13:24:00Z">
+      <w:ins w:id="256" w:author="Frontó András Levente" w:date="2019-05-23T13:24:00Z">
         <w:r>
           <w:t>mely</w:t>
         </w:r>
       </w:ins>
-      <w:ins w:id="254" w:author="Frontó András Levente" w:date="2019-05-23T13:23:00Z">
+      <w:ins w:id="257" w:author="Frontó András Levente" w:date="2019-05-23T13:23:00Z">
         <w:r>
           <w:t xml:space="preserve"> jóval flexibilisebb a sok hozzá írt külső komponens miatt.</w:t>
         </w:r>
@@ -12974,16 +13275,16 @@
       <w:pPr>
         <w:pStyle w:val="Cmsor2"/>
         <w:rPr>
-          <w:ins w:id="255" w:author="Frontó András Levente" w:date="2019-05-23T13:25:00Z"/>
-        </w:rPr>
-      </w:pPr>
-      <w:bookmarkStart w:id="256" w:name="_Toc23105273"/>
-      <w:ins w:id="257" w:author="Frontó András Levente" w:date="2019-05-23T13:25:00Z">
+          <w:ins w:id="258" w:author="Frontó András Levente" w:date="2019-05-23T13:25:00Z"/>
+        </w:rPr>
+      </w:pPr>
+      <w:bookmarkStart w:id="259" w:name="_Toc23802777"/>
+      <w:ins w:id="260" w:author="Frontó András Levente" w:date="2019-05-23T13:25:00Z">
         <w:r>
           <w:t>Expo</w:t>
         </w:r>
       </w:ins>
-      <w:ins w:id="258" w:author="Frontó András Levente" w:date="2019-05-23T21:00:00Z">
+      <w:ins w:id="261" w:author="Frontó András Levente" w:date="2019-05-23T21:00:00Z">
         <w:r>
           <w:t xml:space="preserve"> és </w:t>
         </w:r>
@@ -13004,15 +13305,15 @@
           <w:t xml:space="preserve"> CLI</w:t>
         </w:r>
       </w:ins>
-      <w:bookmarkEnd w:id="256"/>
-    </w:p>
-    <w:p>
-      <w:pPr>
-        <w:rPr>
-          <w:ins w:id="259" w:author="Frontó András Levente" w:date="2019-05-23T20:31:00Z"/>
-        </w:rPr>
-      </w:pPr>
-      <w:ins w:id="260" w:author="Frontó András Levente" w:date="2019-05-23T13:28:00Z">
+      <w:bookmarkEnd w:id="259"/>
+    </w:p>
+    <w:p>
+      <w:pPr>
+        <w:rPr>
+          <w:ins w:id="262" w:author="Frontó András Levente" w:date="2019-05-23T20:31:00Z"/>
+        </w:rPr>
+      </w:pPr>
+      <w:ins w:id="263" w:author="Frontó András Levente" w:date="2019-05-23T13:28:00Z">
         <w:r>
           <w:t xml:space="preserve">A </w:t>
         </w:r>
@@ -13022,7 +13323,7 @@
         </w:r>
       </w:ins>
       <w:proofErr w:type="spellEnd"/>
-      <w:ins w:id="261" w:author="Frontó András Levente" w:date="2019-05-23T13:29:00Z">
+      <w:ins w:id="264" w:author="Frontó András Levente" w:date="2019-05-23T13:29:00Z">
         <w:r>
           <w:t xml:space="preserve"> </w:t>
         </w:r>
@@ -13043,7 +13344,7 @@
           <w:t xml:space="preserve"> a leg</w:t>
         </w:r>
       </w:ins>
-      <w:ins w:id="262" w:author="Frontó András Levente" w:date="2019-05-23T13:30:00Z">
+      <w:ins w:id="265" w:author="Frontó András Levente" w:date="2019-05-23T13:30:00Z">
         <w:r>
           <w:t xml:space="preserve">egyszerűbb és legteljesebb módja az Expo használata. A hivatalos </w:t>
         </w:r>
@@ -13064,59 +13365,59 @@
           <w:t xml:space="preserve"> do</w:t>
         </w:r>
       </w:ins>
-      <w:ins w:id="263" w:author="Frontó András Levente" w:date="2019-05-23T13:31:00Z">
+      <w:ins w:id="266" w:author="Frontó András Levente" w:date="2019-05-23T13:31:00Z">
         <w:r>
           <w:t xml:space="preserve">kumentációban is az Expo használatát </w:t>
         </w:r>
       </w:ins>
-      <w:ins w:id="264" w:author="Frontó András Levente" w:date="2019-05-23T13:32:00Z">
+      <w:ins w:id="267" w:author="Frontó András Levente" w:date="2019-05-23T13:32:00Z">
         <w:r>
           <w:t>javasolják.</w:t>
         </w:r>
       </w:ins>
-      <w:ins w:id="265" w:author="Frontó András Levente" w:date="2019-05-23T20:16:00Z">
+      <w:ins w:id="268" w:author="Frontó András Levente" w:date="2019-05-23T20:16:00Z">
         <w:r>
           <w:t xml:space="preserve"> Az Expo 2 </w:t>
         </w:r>
       </w:ins>
       <w:proofErr w:type="spellStart"/>
-      <w:ins w:id="266" w:author="Frontó András Levente" w:date="2019-05-23T20:17:00Z">
+      <w:ins w:id="269" w:author="Frontó András Levente" w:date="2019-05-23T20:17:00Z">
         <w:r>
           <w:t>workflow</w:t>
         </w:r>
       </w:ins>
       <w:proofErr w:type="spellEnd"/>
-      <w:ins w:id="267" w:author="Frontó András Levente" w:date="2019-05-23T20:18:00Z">
+      <w:ins w:id="270" w:author="Frontó András Levente" w:date="2019-05-23T20:18:00Z">
         <w:r>
           <w:t>-</w:t>
         </w:r>
       </w:ins>
-      <w:ins w:id="268" w:author="Frontó András Levente" w:date="2019-05-23T20:17:00Z">
+      <w:ins w:id="271" w:author="Frontó András Levente" w:date="2019-05-23T20:17:00Z">
         <w:r>
           <w:t>t támogat</w:t>
         </w:r>
       </w:ins>
-      <w:ins w:id="269" w:author="Frontó András Levente" w:date="2019-05-23T20:20:00Z">
+      <w:ins w:id="272" w:author="Frontó András Levente" w:date="2019-05-23T20:20:00Z">
         <w:r>
           <w:t>.</w:t>
         </w:r>
       </w:ins>
-      <w:ins w:id="270" w:author="Frontó András Levente" w:date="2019-05-23T20:17:00Z">
+      <w:ins w:id="273" w:author="Frontó András Levente" w:date="2019-05-23T20:17:00Z">
         <w:r>
           <w:t xml:space="preserve"> </w:t>
         </w:r>
       </w:ins>
-      <w:ins w:id="271" w:author="Frontó András Levente" w:date="2019-05-23T20:20:00Z">
+      <w:ins w:id="274" w:author="Frontó András Levente" w:date="2019-05-23T20:20:00Z">
         <w:r>
           <w:t>A</w:t>
         </w:r>
       </w:ins>
-      <w:ins w:id="272" w:author="Frontó András Levente" w:date="2019-05-23T20:17:00Z">
+      <w:ins w:id="275" w:author="Frontó András Levente" w:date="2019-05-23T20:17:00Z">
         <w:r>
           <w:t>z egyik esetében a</w:t>
         </w:r>
       </w:ins>
-      <w:ins w:id="273" w:author="Frontó András Levente" w:date="2019-05-23T20:18:00Z">
+      <w:ins w:id="276" w:author="Frontó András Levente" w:date="2019-05-23T20:18:00Z">
         <w:r>
           <w:t xml:space="preserve"> cél eszközöket teljesen az </w:t>
         </w:r>
@@ -13125,7 +13426,7 @@
           <w:t>Expo</w:t>
         </w:r>
       </w:ins>
-      <w:ins w:id="274" w:author="Frontó András Levente" w:date="2019-05-23T20:19:00Z">
+      <w:ins w:id="277" w:author="Frontó András Levente" w:date="2019-05-23T20:19:00Z">
         <w:r>
           <w:t>SDK</w:t>
         </w:r>
@@ -13134,7 +13435,7 @@
           <w:t xml:space="preserve">-n keresztül érjük el. Ekkor nem kell egyáltalán </w:t>
         </w:r>
       </w:ins>
-      <w:ins w:id="275" w:author="Frontó András Levente" w:date="2019-05-23T20:20:00Z">
+      <w:ins w:id="278" w:author="Frontó András Levente" w:date="2019-05-23T20:20:00Z">
         <w:r>
           <w:t xml:space="preserve">a platform specifikus eszközökkel foglalkozni </w:t>
         </w:r>
@@ -13160,7 +13461,7 @@
           <w:t xml:space="preserve"> ). A másik es</w:t>
         </w:r>
       </w:ins>
-      <w:ins w:id="276" w:author="Frontó András Levente" w:date="2019-05-23T20:21:00Z">
+      <w:ins w:id="279" w:author="Frontó András Levente" w:date="2019-05-23T20:21:00Z">
         <w:r>
           <w:t xml:space="preserve">etben a </w:t>
         </w:r>
@@ -13202,27 +13503,27 @@
         </w:r>
       </w:ins>
       <w:proofErr w:type="spellEnd"/>
-      <w:ins w:id="277" w:author="Frontó András Levente" w:date="2019-05-23T20:22:00Z">
+      <w:ins w:id="280" w:author="Frontó András Levente" w:date="2019-05-23T20:22:00Z">
         <w:r>
           <w:t>.</w:t>
         </w:r>
       </w:ins>
-      <w:ins w:id="278" w:author="Frontó András Levente" w:date="2019-05-23T20:21:00Z">
+      <w:ins w:id="281" w:author="Frontó András Levente" w:date="2019-05-23T20:21:00Z">
         <w:r>
           <w:t xml:space="preserve"> </w:t>
         </w:r>
       </w:ins>
-      <w:ins w:id="279" w:author="Frontó András Levente" w:date="2019-05-23T20:22:00Z">
+      <w:ins w:id="282" w:author="Frontó András Levente" w:date="2019-05-23T20:22:00Z">
         <w:r>
           <w:t>M</w:t>
         </w:r>
       </w:ins>
-      <w:ins w:id="280" w:author="Frontó András Levente" w:date="2019-05-23T20:21:00Z">
+      <w:ins w:id="283" w:author="Frontó András Levente" w:date="2019-05-23T20:21:00Z">
         <w:r>
           <w:t>egkapjuk a</w:t>
         </w:r>
       </w:ins>
-      <w:ins w:id="281" w:author="Frontó András Levente" w:date="2019-05-23T20:22:00Z">
+      <w:ins w:id="284" w:author="Frontó András Levente" w:date="2019-05-23T20:22:00Z">
         <w:r>
           <w:t xml:space="preserve"> platform specifikus projekteket és teljes kontrollunk van ezek felett, de a </w:t>
         </w:r>
@@ -13231,12 +13532,12 @@
           <w:t>bu</w:t>
         </w:r>
       </w:ins>
-      <w:ins w:id="282" w:author="Frontó András Levente" w:date="2019-05-23T20:30:00Z">
+      <w:ins w:id="285" w:author="Frontó András Levente" w:date="2019-05-23T20:30:00Z">
         <w:r>
           <w:t>i</w:t>
         </w:r>
       </w:ins>
-      <w:ins w:id="283" w:author="Frontó András Levente" w:date="2019-05-23T20:23:00Z">
+      <w:ins w:id="286" w:author="Frontó András Levente" w:date="2019-05-23T20:23:00Z">
         <w:r>
           <w:t>ld</w:t>
         </w:r>
@@ -13257,15 +13558,15 @@
     <w:p>
       <w:pPr>
         <w:rPr>
-          <w:ins w:id="284" w:author="Frontó András Levente" w:date="2019-05-23T20:42:00Z"/>
-        </w:rPr>
-      </w:pPr>
-      <w:ins w:id="285" w:author="Frontó András Levente" w:date="2019-05-23T20:35:00Z">
+          <w:ins w:id="287" w:author="Frontó András Levente" w:date="2019-05-23T20:42:00Z"/>
+        </w:rPr>
+      </w:pPr>
+      <w:ins w:id="288" w:author="Frontó András Levente" w:date="2019-05-23T20:35:00Z">
         <w:r>
           <w:t xml:space="preserve">Az </w:t>
         </w:r>
       </w:ins>
-      <w:ins w:id="286" w:author="Frontó András Levente" w:date="2019-05-23T20:36:00Z">
+      <w:ins w:id="289" w:author="Frontó András Levente" w:date="2019-05-23T20:36:00Z">
         <w:r>
           <w:t xml:space="preserve">Expo a </w:t>
         </w:r>
@@ -13278,17 +13579,17 @@
           <w:t xml:space="preserve"> gyorsítása mellett, a </w:t>
         </w:r>
       </w:ins>
-      <w:ins w:id="287" w:author="Frontó András Levente" w:date="2019-05-23T20:37:00Z">
+      <w:ins w:id="290" w:author="Frontó András Levente" w:date="2019-05-23T20:37:00Z">
         <w:r>
           <w:t xml:space="preserve">cél eszközök </w:t>
         </w:r>
       </w:ins>
-      <w:ins w:id="288" w:author="Frontó András Levente" w:date="2019-05-23T20:36:00Z">
+      <w:ins w:id="291" w:author="Frontó András Levente" w:date="2019-05-23T20:36:00Z">
         <w:r>
           <w:t>kezeléséb</w:t>
         </w:r>
       </w:ins>
-      <w:ins w:id="289" w:author="Frontó András Levente" w:date="2019-05-23T20:37:00Z">
+      <w:ins w:id="292" w:author="Frontó András Levente" w:date="2019-05-23T20:37:00Z">
         <w:r>
           <w:t xml:space="preserve">en is segít. Egyik nagy előnye például az </w:t>
         </w:r>
@@ -13301,7 +13602,7 @@
           <w:t xml:space="preserve">-ek kezelése. </w:t>
         </w:r>
       </w:ins>
-      <w:ins w:id="290" w:author="Frontó András Levente" w:date="2019-05-23T20:38:00Z">
+      <w:ins w:id="293" w:author="Frontó András Levente" w:date="2019-05-23T20:38:00Z">
         <w:r>
           <w:t xml:space="preserve">Az </w:t>
         </w:r>
@@ -13314,17 +13615,17 @@
           <w:t xml:space="preserve">-ban </w:t>
         </w:r>
       </w:ins>
-      <w:ins w:id="291" w:author="Frontó András Levente" w:date="2019-05-23T20:40:00Z">
+      <w:ins w:id="294" w:author="Frontó András Levente" w:date="2019-05-23T20:40:00Z">
         <w:r>
           <w:t>is látott</w:t>
         </w:r>
       </w:ins>
-      <w:ins w:id="292" w:author="Frontó András Levente" w:date="2019-05-23T20:39:00Z">
+      <w:ins w:id="295" w:author="Frontó András Levente" w:date="2019-05-23T20:39:00Z">
         <w:r>
           <w:t xml:space="preserve"> módon az eszköz képernyő </w:t>
         </w:r>
       </w:ins>
-      <w:ins w:id="293" w:author="Frontó András Levente" w:date="2019-05-23T20:40:00Z">
+      <w:ins w:id="296" w:author="Frontó András Levente" w:date="2019-05-23T20:40:00Z">
         <w:r>
           <w:t>DPI-</w:t>
         </w:r>
@@ -13337,17 +13638,17 @@
           <w:t xml:space="preserve"> megfelelő erőforrásokat tölt be például</w:t>
         </w:r>
       </w:ins>
-      <w:ins w:id="294" w:author="Frontó András Levente" w:date="2019-05-23T20:41:00Z">
+      <w:ins w:id="297" w:author="Frontó András Levente" w:date="2019-05-23T20:41:00Z">
         <w:r>
           <w:t xml:space="preserve">. Kezeli a nyelvi beállításokat, fontokat és minden </w:t>
         </w:r>
       </w:ins>
-      <w:ins w:id="295" w:author="Frontó András Levente" w:date="2019-05-23T20:42:00Z">
+      <w:ins w:id="298" w:author="Frontó András Levente" w:date="2019-05-23T20:42:00Z">
         <w:r>
           <w:t>mást,</w:t>
         </w:r>
       </w:ins>
-      <w:ins w:id="296" w:author="Frontó András Levente" w:date="2019-05-23T20:41:00Z">
+      <w:ins w:id="299" w:author="Frontó András Levente" w:date="2019-05-23T20:41:00Z">
         <w:r>
           <w:t xml:space="preserve"> ami az erőforrásokhoz tartozik.</w:t>
         </w:r>
@@ -13356,10 +13657,10 @@
     <w:p>
       <w:pPr>
         <w:rPr>
-          <w:ins w:id="297" w:author="Frontó András Levente" w:date="2019-05-23T20:52:00Z"/>
-        </w:rPr>
-      </w:pPr>
-      <w:ins w:id="298" w:author="Frontó András Levente" w:date="2019-05-23T20:42:00Z">
+          <w:ins w:id="300" w:author="Frontó András Levente" w:date="2019-05-23T20:52:00Z"/>
+        </w:rPr>
+      </w:pPr>
+      <w:ins w:id="301" w:author="Frontó András Levente" w:date="2019-05-23T20:42:00Z">
         <w:r>
           <w:t xml:space="preserve">Bár ez a legteljesebb </w:t>
         </w:r>
@@ -13387,7 +13688,7 @@
         </w:r>
       </w:ins>
       <w:proofErr w:type="spellEnd"/>
-      <w:ins w:id="299" w:author="Frontó András Levente" w:date="2019-05-23T20:43:00Z">
+      <w:ins w:id="302" w:author="Frontó András Levente" w:date="2019-05-23T20:43:00Z">
         <w:r>
           <w:t xml:space="preserve"> </w:t>
         </w:r>
@@ -13416,17 +13717,17 @@
           <w:t xml:space="preserve"> CLI használata mellett döntöttem. Ennek oka, hogy az E</w:t>
         </w:r>
       </w:ins>
-      <w:ins w:id="300" w:author="Frontó András Levente" w:date="2019-05-23T20:44:00Z">
+      <w:ins w:id="303" w:author="Frontó András Levente" w:date="2019-05-23T20:44:00Z">
         <w:r>
           <w:t>x</w:t>
         </w:r>
       </w:ins>
-      <w:ins w:id="301" w:author="Frontó András Levente" w:date="2019-05-23T20:43:00Z">
+      <w:ins w:id="304" w:author="Frontó András Levente" w:date="2019-05-23T20:43:00Z">
         <w:r>
           <w:t>p</w:t>
         </w:r>
       </w:ins>
-      <w:ins w:id="302" w:author="Frontó András Levente" w:date="2019-05-23T20:44:00Z">
+      <w:ins w:id="305" w:author="Frontó András Levente" w:date="2019-05-23T20:44:00Z">
         <w:r>
           <w:t xml:space="preserve">o bár bizonyos szintig képes együtt működni az általam használt </w:t>
         </w:r>
@@ -13447,12 +13748,12 @@
           <w:t xml:space="preserve"> Web-bel</w:t>
         </w:r>
       </w:ins>
-      <w:ins w:id="303" w:author="Frontó András Levente" w:date="2019-05-23T20:45:00Z">
+      <w:ins w:id="306" w:author="Frontó András Levente" w:date="2019-05-23T20:45:00Z">
         <w:r>
           <w:t>, de nem támogatja azt</w:t>
         </w:r>
       </w:ins>
-      <w:ins w:id="304" w:author="Frontó András Levente" w:date="2019-05-23T20:51:00Z">
+      <w:ins w:id="307" w:author="Frontó András Levente" w:date="2019-05-23T20:51:00Z">
         <w:r>
           <w:t xml:space="preserve"> és a közeljövőben nem is tervezik támogatni.</w:t>
         </w:r>
@@ -13464,10 +13765,10 @@
     <w:p>
       <w:pPr>
         <w:rPr>
-          <w:ins w:id="305" w:author="Frontó András Levente" w:date="2019-05-23T21:00:00Z"/>
-        </w:rPr>
-      </w:pPr>
-      <w:ins w:id="306" w:author="Frontó András Levente" w:date="2019-05-23T20:52:00Z">
+          <w:ins w:id="308" w:author="Frontó András Levente" w:date="2019-05-23T21:00:00Z"/>
+        </w:rPr>
+      </w:pPr>
+      <w:ins w:id="309" w:author="Frontó András Levente" w:date="2019-05-23T20:52:00Z">
         <w:r>
           <w:t xml:space="preserve">Az alkalmazás fejlesztése során a </w:t>
         </w:r>
@@ -13488,23 +13789,23 @@
           <w:t xml:space="preserve"> Web és az Expo platform specif</w:t>
         </w:r>
       </w:ins>
-      <w:ins w:id="307" w:author="Frontó András Levente" w:date="2019-05-23T20:53:00Z">
+      <w:ins w:id="310" w:author="Frontó András Levente" w:date="2019-05-23T20:53:00Z">
         <w:r>
           <w:t xml:space="preserve">ikus font kezelése hibákhoz vezetett, ezért az </w:t>
         </w:r>
       </w:ins>
-      <w:ins w:id="308" w:author="Frontó András Levente" w:date="2019-05-23T20:54:00Z">
+      <w:ins w:id="311" w:author="Frontó András Levente" w:date="2019-05-23T20:54:00Z">
         <w:r>
           <w:t>E</w:t>
         </w:r>
       </w:ins>
-      <w:ins w:id="309" w:author="Frontó András Levente" w:date="2019-05-23T20:53:00Z">
+      <w:ins w:id="312" w:author="Frontó András Levente" w:date="2019-05-23T20:53:00Z">
         <w:r>
           <w:t xml:space="preserve">xpo helyett a jóval egyszerűbb </w:t>
         </w:r>
       </w:ins>
       <w:proofErr w:type="spellStart"/>
-      <w:ins w:id="310" w:author="Frontó András Levente" w:date="2019-05-23T20:55:00Z">
+      <w:ins w:id="313" w:author="Frontó András Levente" w:date="2019-05-23T20:55:00Z">
         <w:r>
           <w:t>React</w:t>
         </w:r>
@@ -13521,7 +13822,7 @@
           <w:t xml:space="preserve"> CLI használatát választotta</w:t>
         </w:r>
       </w:ins>
-      <w:ins w:id="311" w:author="Frontó András Levente" w:date="2019-05-23T20:56:00Z">
+      <w:ins w:id="314" w:author="Frontó András Levente" w:date="2019-05-23T20:56:00Z">
         <w:r>
           <w:t xml:space="preserve">m. Ez leginkább az Expo nem </w:t>
         </w:r>
@@ -13546,32 +13847,32 @@
           <w:t>hasonlít. T</w:t>
         </w:r>
       </w:ins>
-      <w:ins w:id="312" w:author="Frontó András Levente" w:date="2019-05-23T20:57:00Z">
+      <w:ins w:id="315" w:author="Frontó András Levente" w:date="2019-05-23T20:57:00Z">
         <w:r>
           <w:t>eljes kontrollt enged a platform specifikus projectek felett</w:t>
         </w:r>
       </w:ins>
-      <w:ins w:id="313" w:author="Frontó András Levente" w:date="2019-05-23T20:59:00Z">
+      <w:ins w:id="316" w:author="Frontó András Levente" w:date="2019-05-23T20:59:00Z">
         <w:r>
           <w:t>, de</w:t>
         </w:r>
       </w:ins>
-      <w:ins w:id="314" w:author="Frontó András Levente" w:date="2019-05-23T20:58:00Z">
+      <w:ins w:id="317" w:author="Frontó András Levente" w:date="2019-05-23T20:58:00Z">
         <w:r>
           <w:t xml:space="preserve"> nem rendelkezik az </w:t>
         </w:r>
       </w:ins>
-      <w:ins w:id="315" w:author="Frontó András Levente" w:date="2019-05-23T20:59:00Z">
+      <w:ins w:id="318" w:author="Frontó András Levente" w:date="2019-05-23T20:59:00Z">
         <w:r>
           <w:t>E</w:t>
         </w:r>
       </w:ins>
-      <w:ins w:id="316" w:author="Frontó András Levente" w:date="2019-05-23T20:58:00Z">
+      <w:ins w:id="319" w:author="Frontó András Levente" w:date="2019-05-23T20:58:00Z">
         <w:r>
           <w:t>xp</w:t>
         </w:r>
       </w:ins>
-      <w:ins w:id="317" w:author="Frontó András Levente" w:date="2019-05-23T20:59:00Z">
+      <w:ins w:id="320" w:author="Frontó András Levente" w:date="2019-05-23T20:59:00Z">
         <w:r>
           <w:t xml:space="preserve">o nyújtotta előnyökkel. Ez a legegyszerűbb </w:t>
         </w:r>
@@ -13600,24 +13901,24 @@
           <w:t>-hoz</w:t>
         </w:r>
       </w:ins>
-      <w:ins w:id="318" w:author="Frontó András Levente" w:date="2019-05-23T21:00:00Z">
+      <w:ins w:id="321" w:author="Frontó András Levente" w:date="2019-05-23T21:00:00Z">
         <w:r>
           <w:t>.</w:t>
         </w:r>
       </w:ins>
     </w:p>
     <w:p>
-      <w:ins w:id="319" w:author="Frontó András Levente" w:date="2019-05-23T21:00:00Z">
+      <w:ins w:id="322" w:author="Frontó András Levente" w:date="2019-05-23T21:00:00Z">
         <w:r>
           <w:t>Ezeken felül még használh</w:t>
         </w:r>
       </w:ins>
-      <w:ins w:id="320" w:author="Frontó András Levente" w:date="2019-05-23T21:01:00Z">
+      <w:ins w:id="323" w:author="Frontó András Levente" w:date="2019-05-23T21:01:00Z">
         <w:r>
           <w:t>attam volna a CRNWA</w:t>
         </w:r>
       </w:ins>
-      <w:ins w:id="321" w:author="Frontó András Levente" w:date="2019-05-23T21:02:00Z">
+      <w:ins w:id="324" w:author="Frontó András Levente" w:date="2019-05-23T21:02:00Z">
         <w:r>
           <w:t xml:space="preserve"> (</w:t>
         </w:r>
@@ -13654,7 +13955,7 @@
           <w:t xml:space="preserve"> rendszert, de ennek feltérképezésére már nem j</w:t>
         </w:r>
       </w:ins>
-      <w:ins w:id="322" w:author="Frontó András Levente" w:date="2019-05-23T21:03:00Z">
+      <w:ins w:id="325" w:author="Frontó András Levente" w:date="2019-05-23T21:03:00Z">
         <w:r>
           <w:t>utott idő.</w:t>
         </w:r>
@@ -13663,7 +13964,7 @@
     <w:p>
       <w:pPr>
         <w:rPr>
-          <w:ins w:id="323" w:author="Frontó András Levente" w:date="2019-05-23T21:04:00Z"/>
+          <w:ins w:id="326" w:author="Frontó András Levente" w:date="2019-05-23T21:04:00Z"/>
         </w:rPr>
       </w:pPr>
     </w:p>
@@ -13671,12 +13972,12 @@
       <w:pPr>
         <w:pStyle w:val="Cmsor2"/>
         <w:rPr>
-          <w:ins w:id="324" w:author="Frontó András Levente" w:date="2019-05-23T21:05:00Z"/>
-        </w:rPr>
-      </w:pPr>
-      <w:bookmarkStart w:id="325" w:name="_Toc23105274"/>
-      <w:proofErr w:type="spellStart"/>
-      <w:ins w:id="326" w:author="Frontó András Levente" w:date="2019-05-23T21:04:00Z">
+          <w:ins w:id="327" w:author="Frontó András Levente" w:date="2019-05-23T21:05:00Z"/>
+        </w:rPr>
+      </w:pPr>
+      <w:bookmarkStart w:id="328" w:name="_Toc23802778"/>
+      <w:proofErr w:type="spellStart"/>
+      <w:ins w:id="329" w:author="Frontó András Levente" w:date="2019-05-23T21:04:00Z">
         <w:r>
           <w:t>Native</w:t>
         </w:r>
@@ -13693,20 +13994,20 @@
           <w:t xml:space="preserve"> és egyéb GUI kön</w:t>
         </w:r>
       </w:ins>
-      <w:ins w:id="327" w:author="Frontó András Levente" w:date="2019-05-23T21:05:00Z">
+      <w:ins w:id="330" w:author="Frontó András Levente" w:date="2019-05-23T21:05:00Z">
         <w:r>
           <w:t>yvtárak</w:t>
         </w:r>
-        <w:bookmarkEnd w:id="325"/>
-      </w:ins>
-    </w:p>
-    <w:p>
-      <w:pPr>
-        <w:rPr>
-          <w:ins w:id="328" w:author="Frontó András Levente" w:date="2019-05-23T21:26:00Z"/>
-        </w:rPr>
-      </w:pPr>
-      <w:ins w:id="329" w:author="Frontó András Levente" w:date="2019-05-23T21:20:00Z">
+        <w:bookmarkEnd w:id="328"/>
+      </w:ins>
+    </w:p>
+    <w:p>
+      <w:pPr>
+        <w:rPr>
+          <w:ins w:id="331" w:author="Frontó András Levente" w:date="2019-05-23T21:26:00Z"/>
+        </w:rPr>
+      </w:pPr>
+      <w:ins w:id="332" w:author="Frontó András Levente" w:date="2019-05-23T21:20:00Z">
         <w:r>
           <w:t xml:space="preserve">A felhasználói felület építésére már a </w:t>
         </w:r>
@@ -13727,12 +14028,12 @@
           <w:t xml:space="preserve"> is sok eszközt nyújt, de </w:t>
         </w:r>
       </w:ins>
-      <w:ins w:id="330" w:author="Frontó András Levente" w:date="2019-05-23T21:21:00Z">
+      <w:ins w:id="333" w:author="Frontó András Levente" w:date="2019-05-23T21:21:00Z">
         <w:r>
           <w:t>pár komplikáltabb vezérlőh</w:t>
         </w:r>
       </w:ins>
-      <w:ins w:id="331" w:author="Frontó András Levente" w:date="2019-05-23T21:22:00Z">
+      <w:ins w:id="334" w:author="Frontó András Levente" w:date="2019-05-23T21:22:00Z">
         <w:r>
           <w:t xml:space="preserve">öz és egy egységes téma </w:t>
         </w:r>
@@ -13740,52 +14041,52 @@
       <w:r>
         <w:t>e</w:t>
       </w:r>
-      <w:ins w:id="332" w:author="Frontó András Levente" w:date="2019-05-23T21:22:00Z">
+      <w:ins w:id="335" w:author="Frontó András Levente" w:date="2019-05-23T21:22:00Z">
         <w:r>
           <w:t xml:space="preserve">léréséhez külső könyvtárakat használtam. </w:t>
         </w:r>
       </w:ins>
-      <w:ins w:id="333" w:author="Frontó András Levente" w:date="2019-05-23T21:25:00Z">
+      <w:ins w:id="336" w:author="Frontó András Levente" w:date="2019-05-23T21:25:00Z">
         <w:r>
           <w:t>Találni egy</w:t>
         </w:r>
       </w:ins>
-      <w:ins w:id="334" w:author="Frontó András Levente" w:date="2019-05-23T21:23:00Z">
+      <w:ins w:id="337" w:author="Frontó András Levente" w:date="2019-05-23T21:23:00Z">
         <w:r>
           <w:t xml:space="preserve"> olyan komponens könyvtár</w:t>
         </w:r>
       </w:ins>
-      <w:ins w:id="335" w:author="Frontó András Levente" w:date="2019-05-23T21:25:00Z">
+      <w:ins w:id="338" w:author="Frontó András Levente" w:date="2019-05-23T21:25:00Z">
         <w:r>
           <w:t>at</w:t>
         </w:r>
       </w:ins>
-      <w:ins w:id="336" w:author="Frontó András Levente" w:date="2019-05-23T21:23:00Z">
+      <w:ins w:id="339" w:author="Frontó András Levente" w:date="2019-05-23T21:23:00Z">
         <w:r>
           <w:t>, mely</w:t>
         </w:r>
       </w:ins>
-      <w:ins w:id="337" w:author="Frontó András Levente" w:date="2019-05-23T21:24:00Z">
+      <w:ins w:id="340" w:author="Frontó András Levente" w:date="2019-05-23T21:24:00Z">
         <w:r>
           <w:t xml:space="preserve"> teljes mértékben</w:t>
         </w:r>
       </w:ins>
-      <w:ins w:id="338" w:author="Frontó András Levente" w:date="2019-05-23T21:23:00Z">
+      <w:ins w:id="341" w:author="Frontó András Levente" w:date="2019-05-23T21:23:00Z">
         <w:r>
           <w:t xml:space="preserve"> működik weben és natív alkalmazásokban is</w:t>
         </w:r>
       </w:ins>
-      <w:ins w:id="339" w:author="Frontó András Levente" w:date="2019-05-23T21:24:00Z">
+      <w:ins w:id="342" w:author="Frontó András Levente" w:date="2019-05-23T21:24:00Z">
         <w:r>
           <w:t xml:space="preserve"> viszont nem </w:t>
         </w:r>
       </w:ins>
-      <w:ins w:id="340" w:author="Frontó András Levente" w:date="2019-05-23T21:25:00Z">
+      <w:ins w:id="343" w:author="Frontó András Levente" w:date="2019-05-23T21:25:00Z">
         <w:r>
           <w:t>könny</w:t>
         </w:r>
       </w:ins>
-      <w:ins w:id="341" w:author="Frontó András Levente" w:date="2019-05-23T21:26:00Z">
+      <w:ins w:id="344" w:author="Frontó András Levente" w:date="2019-05-23T21:26:00Z">
         <w:r>
           <w:t xml:space="preserve">ű. </w:t>
         </w:r>
@@ -13794,15 +14095,15 @@
     <w:p>
       <w:pPr>
         <w:rPr>
-          <w:ins w:id="342" w:author="Frontó András Levente" w:date="2019-05-23T21:33:00Z"/>
-        </w:rPr>
-      </w:pPr>
-      <w:ins w:id="343" w:author="Frontó András Levente" w:date="2019-05-23T21:26:00Z">
+          <w:ins w:id="345" w:author="Frontó András Levente" w:date="2019-05-23T21:33:00Z"/>
+        </w:rPr>
+      </w:pPr>
+      <w:ins w:id="346" w:author="Frontó András Levente" w:date="2019-05-23T21:26:00Z">
         <w:r>
           <w:t xml:space="preserve">A feladatom során több ilyen könyvtárat is kipróbáltam. </w:t>
         </w:r>
       </w:ins>
-      <w:ins w:id="344" w:author="Frontó András Levente" w:date="2019-05-23T21:27:00Z">
+      <w:ins w:id="347" w:author="Frontó András Levente" w:date="2019-05-23T21:27:00Z">
         <w:r>
           <w:t xml:space="preserve">A </w:t>
         </w:r>
@@ -13810,7 +14111,7 @@
         <w:r>
           <w:rPr>
             <w:u w:val="thick"/>
-            <w:rPrChange w:id="345" w:author="Frontó András Levente" w:date="2019-05-23T21:30:00Z">
+            <w:rPrChange w:id="348" w:author="Frontó András Levente" w:date="2019-05-23T21:30:00Z">
               <w:rPr/>
             </w:rPrChange>
           </w:rPr>
@@ -13837,7 +14138,7 @@
           <w:t xml:space="preserve"> adja </w:t>
         </w:r>
       </w:ins>
-      <w:ins w:id="346" w:author="Frontó András Levente" w:date="2019-05-23T21:28:00Z">
+      <w:ins w:id="349" w:author="Frontó András Levente" w:date="2019-05-23T21:28:00Z">
         <w:r>
           <w:t xml:space="preserve">hozzá a natív alkalmazásunkhoz. A </w:t>
         </w:r>
@@ -13858,12 +14159,12 @@
           <w:t xml:space="preserve"> Web-bel viszont nem működött együtt</w:t>
         </w:r>
       </w:ins>
-      <w:ins w:id="347" w:author="Frontó András Levente" w:date="2019-05-23T21:29:00Z">
+      <w:ins w:id="350" w:author="Frontó András Levente" w:date="2019-05-23T21:29:00Z">
         <w:r>
           <w:t>. A</w:t>
         </w:r>
       </w:ins>
-      <w:ins w:id="348" w:author="Frontó András Levente" w:date="2019-05-23T21:28:00Z">
+      <w:ins w:id="351" w:author="Frontó András Levente" w:date="2019-05-23T21:28:00Z">
         <w:r>
           <w:t xml:space="preserve"> </w:t>
         </w:r>
@@ -13884,13 +14185,13 @@
           <w:t xml:space="preserve"> </w:t>
         </w:r>
       </w:ins>
-      <w:ins w:id="349" w:author="Frontó András Levente" w:date="2019-05-23T21:29:00Z">
+      <w:ins w:id="352" w:author="Frontó András Levente" w:date="2019-05-23T21:29:00Z">
         <w:r>
           <w:t xml:space="preserve">Web komponensei bár nagyon hasonlítanak a </w:t>
         </w:r>
       </w:ins>
       <w:proofErr w:type="spellStart"/>
-      <w:ins w:id="350" w:author="Frontó András Levente" w:date="2019-05-23T21:30:00Z">
+      <w:ins w:id="353" w:author="Frontó András Levente" w:date="2019-05-23T21:30:00Z">
         <w:r>
           <w:t>React</w:t>
         </w:r>
@@ -13907,7 +14208,7 @@
           <w:t xml:space="preserve"> komponensekhez ezért többnyire egy az egyben megfeleltethetők egymás</w:t>
         </w:r>
       </w:ins>
-      <w:ins w:id="351" w:author="Frontó András Levente" w:date="2019-05-23T21:31:00Z">
+      <w:ins w:id="354" w:author="Frontó András Levente" w:date="2019-05-23T21:31:00Z">
         <w:r>
           <w:t xml:space="preserve">nak, de a </w:t>
         </w:r>
@@ -13924,15 +14225,15 @@
     <w:p>
       <w:pPr>
         <w:rPr>
-          <w:ins w:id="352" w:author="Frontó András Levente" w:date="2019-05-23T21:37:00Z"/>
-        </w:rPr>
-      </w:pPr>
-      <w:ins w:id="353" w:author="Frontó András Levente" w:date="2019-05-23T21:31:00Z">
+          <w:ins w:id="355" w:author="Frontó András Levente" w:date="2019-05-23T21:37:00Z"/>
+        </w:rPr>
+      </w:pPr>
+      <w:ins w:id="356" w:author="Frontó András Levente" w:date="2019-05-23T21:31:00Z">
         <w:r>
           <w:t xml:space="preserve">A </w:t>
         </w:r>
       </w:ins>
-      <w:ins w:id="354" w:author="Frontó András Levente" w:date="2019-05-23T21:32:00Z">
+      <w:ins w:id="357" w:author="Frontó András Levente" w:date="2019-05-23T21:32:00Z">
         <w:r>
           <w:t xml:space="preserve">második próbálkozás a </w:t>
         </w:r>
@@ -13961,7 +14262,7 @@
           <w:t xml:space="preserve"> volt. </w:t>
         </w:r>
       </w:ins>
-      <w:ins w:id="355" w:author="Frontó András Levente" w:date="2019-05-23T21:33:00Z">
+      <w:ins w:id="358" w:author="Frontó András Levente" w:date="2019-05-23T21:33:00Z">
         <w:r>
           <w:t xml:space="preserve">Ezt elvileg össze lehetne kombinálni a </w:t>
         </w:r>
@@ -13986,7 +14287,7 @@
           <w:t>t</w:t>
         </w:r>
       </w:ins>
-      <w:ins w:id="356" w:author="Frontó András Levente" w:date="2019-05-23T21:34:00Z">
+      <w:ins w:id="359" w:author="Frontó András Levente" w:date="2019-05-23T21:34:00Z">
         <w:r>
           <w:t>utarial</w:t>
         </w:r>
@@ -14003,32 +14304,32 @@
           <w:t xml:space="preserve"> eszközt kéne </w:t>
         </w:r>
       </w:ins>
-      <w:ins w:id="357" w:author="Frontó András Levente" w:date="2019-05-23T21:35:00Z">
+      <w:ins w:id="360" w:author="Frontó András Levente" w:date="2019-05-23T21:35:00Z">
         <w:r>
           <w:t>használnom,</w:t>
         </w:r>
       </w:ins>
-      <w:ins w:id="358" w:author="Frontó András Levente" w:date="2019-05-23T21:34:00Z">
+      <w:ins w:id="361" w:author="Frontó András Levente" w:date="2019-05-23T21:34:00Z">
         <w:r>
           <w:t xml:space="preserve"> </w:t>
         </w:r>
       </w:ins>
-      <w:ins w:id="359" w:author="Frontó András Levente" w:date="2019-05-23T21:35:00Z">
+      <w:ins w:id="362" w:author="Frontó András Levente" w:date="2019-05-23T21:35:00Z">
         <w:r>
           <w:t>melynek</w:t>
         </w:r>
       </w:ins>
-      <w:ins w:id="360" w:author="Frontó András Levente" w:date="2019-05-23T21:34:00Z">
+      <w:ins w:id="363" w:author="Frontó András Levente" w:date="2019-05-23T21:34:00Z">
         <w:r>
           <w:t xml:space="preserve"> megértésére nem jutott idő és nem emellett </w:t>
         </w:r>
       </w:ins>
-      <w:ins w:id="361" w:author="Frontó András Levente" w:date="2019-05-23T21:35:00Z">
+      <w:ins w:id="364" w:author="Frontó András Levente" w:date="2019-05-23T21:35:00Z">
         <w:r>
           <w:t>döntöttem végül. A megfelelő</w:t>
         </w:r>
       </w:ins>
-      <w:ins w:id="362" w:author="Frontó András Levente" w:date="2019-05-23T21:36:00Z">
+      <w:ins w:id="365" w:author="Frontó András Levente" w:date="2019-05-23T21:36:00Z">
         <w:r>
           <w:t xml:space="preserve"> </w:t>
         </w:r>
@@ -14041,7 +14342,7 @@
           <w:t xml:space="preserve"> rendszer nélkül viszont sajnos nem sikerült működésre b</w:t>
         </w:r>
       </w:ins>
-      <w:ins w:id="363" w:author="Frontó András Levente" w:date="2019-05-23T21:37:00Z">
+      <w:ins w:id="366" w:author="Frontó András Levente" w:date="2019-05-23T21:37:00Z">
         <w:r>
           <w:t>írni.</w:t>
         </w:r>
@@ -14050,10 +14351,10 @@
     <w:p>
       <w:pPr>
         <w:rPr>
-          <w:ins w:id="364" w:author="Frontó András Levente" w:date="2019-05-23T22:03:00Z"/>
-        </w:rPr>
-      </w:pPr>
-      <w:ins w:id="365" w:author="Frontó András Levente" w:date="2019-05-23T21:37:00Z">
+          <w:ins w:id="367" w:author="Frontó András Levente" w:date="2019-05-23T22:03:00Z"/>
+        </w:rPr>
+      </w:pPr>
+      <w:ins w:id="368" w:author="Frontó András Levente" w:date="2019-05-23T21:37:00Z">
         <w:r>
           <w:t xml:space="preserve">Harmadik próbálkozásként a </w:t>
         </w:r>
@@ -14074,7 +14375,7 @@
           <w:t xml:space="preserve"> próbálkoztam</w:t>
         </w:r>
       </w:ins>
-      <w:ins w:id="366" w:author="Frontó András Levente" w:date="2019-05-23T21:39:00Z">
+      <w:ins w:id="369" w:author="Frontó András Levente" w:date="2019-05-23T21:39:00Z">
         <w:r>
           <w:t xml:space="preserve">, mely külön a </w:t>
         </w:r>
@@ -14095,17 +14396,17 @@
           <w:t xml:space="preserve"> Webhez készült</w:t>
         </w:r>
       </w:ins>
-      <w:ins w:id="367" w:author="Frontó András Levente" w:date="2019-05-23T21:38:00Z">
+      <w:ins w:id="370" w:author="Frontó András Levente" w:date="2019-05-23T21:38:00Z">
         <w:r>
           <w:t>, ez működött weben és natívan is. Az volt az egyetlen gond, hogy a natív</w:t>
         </w:r>
       </w:ins>
-      <w:ins w:id="368" w:author="Frontó András Levente" w:date="2019-05-23T21:39:00Z">
+      <w:ins w:id="371" w:author="Frontó András Levente" w:date="2019-05-23T21:39:00Z">
         <w:r>
           <w:t xml:space="preserve"> alkalmazá</w:t>
         </w:r>
       </w:ins>
-      <w:ins w:id="369" w:author="Frontó András Levente" w:date="2019-05-23T21:40:00Z">
+      <w:ins w:id="372" w:author="Frontó András Levente" w:date="2019-05-23T21:40:00Z">
         <w:r>
           <w:t xml:space="preserve">sban </w:t>
         </w:r>
@@ -14113,12 +14414,12 @@
           <w:t>nagyon specifikus stílus szabályok nélkül teljesen szét esett a felület főleg mikor felület változás történ</w:t>
         </w:r>
       </w:ins>
-      <w:ins w:id="370" w:author="Frontó András Levente" w:date="2019-05-23T21:41:00Z">
+      <w:ins w:id="373" w:author="Frontó András Levente" w:date="2019-05-23T21:41:00Z">
         <w:r>
           <w:t>t. Ez idővel n</w:t>
         </w:r>
       </w:ins>
-      <w:ins w:id="371" w:author="Frontó András Levente" w:date="2019-05-23T21:42:00Z">
+      <w:ins w:id="374" w:author="Frontó András Levente" w:date="2019-05-23T21:42:00Z">
         <w:r>
           <w:t>agyon frusztrálóvá vált tehát ezt is elvetettem.</w:t>
         </w:r>
@@ -14127,10 +14428,10 @@
     <w:p>
       <w:pPr>
         <w:rPr>
-          <w:ins w:id="372" w:author="Frontó András Levente" w:date="2019-05-23T21:58:00Z"/>
-        </w:rPr>
-      </w:pPr>
-      <w:ins w:id="373" w:author="Frontó András Levente" w:date="2019-05-23T21:59:00Z">
+          <w:ins w:id="375" w:author="Frontó András Levente" w:date="2019-05-23T21:58:00Z"/>
+        </w:rPr>
+      </w:pPr>
+      <w:ins w:id="376" w:author="Frontó András Levente" w:date="2019-05-23T21:59:00Z">
         <w:r>
           <w:rPr>
             <w:noProof/>
@@ -14211,12 +14512,12 @@
           </w:drawing>
         </w:r>
       </w:ins>
-      <w:ins w:id="374" w:author="Frontó András Levente" w:date="2019-05-23T21:42:00Z">
+      <w:ins w:id="377" w:author="Frontó András Levente" w:date="2019-05-23T21:42:00Z">
         <w:r>
           <w:t xml:space="preserve">A negyedik és egyben utolsó próbálkozásom </w:t>
         </w:r>
       </w:ins>
-      <w:ins w:id="375" w:author="Frontó András Levente" w:date="2019-05-23T21:52:00Z">
+      <w:ins w:id="378" w:author="Frontó András Levente" w:date="2019-05-23T21:52:00Z">
         <w:r>
           <w:t xml:space="preserve">a </w:t>
         </w:r>
@@ -14237,7 +14538,7 @@
           <w:t xml:space="preserve"> komponens könyvtárral volt. </w:t>
         </w:r>
       </w:ins>
-      <w:ins w:id="376" w:author="Frontó András Levente" w:date="2019-05-23T21:53:00Z">
+      <w:ins w:id="379" w:author="Frontó András Levente" w:date="2019-05-23T21:53:00Z">
         <w:r>
           <w:t xml:space="preserve">Ennek a könyvtárnak van egy külön webes </w:t>
         </w:r>
@@ -14266,17 +14567,17 @@
           <w:t xml:space="preserve"> </w:t>
         </w:r>
       </w:ins>
-      <w:ins w:id="377" w:author="Frontó András Levente" w:date="2019-05-23T21:54:00Z">
+      <w:ins w:id="380" w:author="Frontó András Levente" w:date="2019-05-23T21:54:00Z">
         <w:r>
           <w:t>Web. Ez</w:t>
         </w:r>
       </w:ins>
-      <w:ins w:id="378" w:author="Frontó András Levente" w:date="2019-05-23T21:55:00Z">
+      <w:ins w:id="381" w:author="Frontó András Levente" w:date="2019-05-23T21:55:00Z">
         <w:r>
           <w:t xml:space="preserve"> </w:t>
         </w:r>
       </w:ins>
-      <w:ins w:id="379" w:author="Frontó András Levente" w:date="2019-05-23T21:53:00Z">
+      <w:ins w:id="382" w:author="Frontó András Levente" w:date="2019-05-23T21:53:00Z">
         <w:r>
           <w:t xml:space="preserve">teljesen együtt működik a </w:t>
         </w:r>
@@ -14297,7 +14598,7 @@
           <w:t xml:space="preserve"> Web-bel. </w:t>
         </w:r>
       </w:ins>
-      <w:ins w:id="380" w:author="Frontó András Levente" w:date="2019-05-23T21:55:00Z">
+      <w:ins w:id="383" w:author="Frontó András Levente" w:date="2019-05-23T21:55:00Z">
         <w:r>
           <w:t xml:space="preserve">A webpack.config.js-ben ezt is </w:t>
         </w:r>
@@ -14315,13 +14616,13 @@
         </w:r>
       </w:ins>
       <w:proofErr w:type="spellEnd"/>
-      <w:ins w:id="381" w:author="Frontó András Levente" w:date="2019-05-23T21:54:00Z">
+      <w:ins w:id="384" w:author="Frontó András Levente" w:date="2019-05-23T21:54:00Z">
         <w:r>
           <w:t xml:space="preserve"> </w:t>
         </w:r>
       </w:ins>
       <w:proofErr w:type="spellStart"/>
-      <w:ins w:id="382" w:author="Frontó András Levente" w:date="2019-05-23T21:55:00Z">
+      <w:ins w:id="385" w:author="Frontó András Levente" w:date="2019-05-23T21:55:00Z">
         <w:r>
           <w:t>Native</w:t>
         </w:r>
@@ -14346,12 +14647,12 @@
           <w:t xml:space="preserve"> Web </w:t>
         </w:r>
       </w:ins>
-      <w:ins w:id="383" w:author="Frontó András Levente" w:date="2019-05-23T21:56:00Z">
+      <w:ins w:id="386" w:author="Frontó András Levente" w:date="2019-05-23T21:56:00Z">
         <w:r>
           <w:t>mappeléshez hasonlóan. Ez a komponens könyvtár egységes gomb stílusokat</w:t>
         </w:r>
       </w:ins>
-      <w:ins w:id="384" w:author="Frontó András Levente" w:date="2019-05-23T21:57:00Z">
+      <w:ins w:id="387" w:author="Frontó András Levente" w:date="2019-05-23T21:57:00Z">
         <w:r>
           <w:t xml:space="preserve">, </w:t>
         </w:r>
@@ -14364,7 +14665,7 @@
           <w:t xml:space="preserve"> elemeket, interaktív listákat és </w:t>
         </w:r>
       </w:ins>
-      <w:ins w:id="385" w:author="Frontó András Levente" w:date="2019-05-23T21:58:00Z">
+      <w:ins w:id="388" w:author="Frontó András Levente" w:date="2019-05-23T21:58:00Z">
         <w:r>
           <w:t>sok hasznos vezérlőt tartalmaz.</w:t>
         </w:r>
@@ -14376,10 +14677,10 @@
         <w:ind w:firstLine="0"/>
         <w:jc w:val="left"/>
         <w:rPr>
-          <w:ins w:id="386" w:author="Frontó András Levente" w:date="2019-05-23T22:01:00Z"/>
-        </w:rPr>
-      </w:pPr>
-      <w:ins w:id="387" w:author="Frontó András Levente" w:date="2019-05-23T22:00:00Z">
+          <w:ins w:id="389" w:author="Frontó András Levente" w:date="2019-05-23T22:01:00Z"/>
+        </w:rPr>
+      </w:pPr>
+      <w:ins w:id="390" w:author="Frontó András Levente" w:date="2019-05-23T22:00:00Z">
         <w:r>
           <w:rPr>
             <w:noProof/>
@@ -14434,7 +14735,7 @@
         <w:ind w:firstLine="0"/>
         <w:jc w:val="left"/>
         <w:rPr>
-          <w:ins w:id="388" w:author="Frontó András Levente" w:date="2019-05-23T22:01:00Z"/>
+          <w:ins w:id="391" w:author="Frontó András Levente" w:date="2019-05-23T22:01:00Z"/>
         </w:rPr>
       </w:pPr>
     </w:p>
@@ -14444,53 +14745,12 @@
         <w:pageBreakBefore w:val="0"/>
         <w:spacing w:line="240" w:lineRule="auto"/>
         <w:rPr>
-          <w:del w:id="389" w:author="Frontó András Levente" w:date="2019-05-23T22:04:00Z"/>
+          <w:del w:id="392" w:author="Frontó András Levente" w:date="2019-05-23T22:04:00Z"/>
           <w:i/>
           <w:color w:val="767171" w:themeColor="background2" w:themeShade="80"/>
         </w:rPr>
       </w:pPr>
-      <w:ins w:id="390" w:author="Frontó András Levente" w:date="2019-05-23T22:01:00Z">
-        <w:r>
-          <w:rPr>
-            <w:rFonts w:cs="Times New Roman"/>
-            <w:b w:val="0"/>
-            <w:bCs w:val="0"/>
-            <w:i/>
-            <w:color w:val="767171" w:themeColor="background2" w:themeShade="80"/>
-            <w:kern w:val="0"/>
-            <w:sz w:val="24"/>
-            <w:szCs w:val="24"/>
-            <w:rPrChange w:id="391" w:author="Frontó András Levente" w:date="2019-05-23T22:04:00Z">
-              <w:rPr>
-                <w:b w:val="0"/>
-                <w:bCs w:val="0"/>
-              </w:rPr>
-            </w:rPrChange>
-          </w:rPr>
-          <w:t>A képen a kérdéseket tartalmazó</w:t>
-        </w:r>
-      </w:ins>
-      <w:ins w:id="392" w:author="Frontó András Levente" w:date="2019-05-23T22:02:00Z">
-        <w:r>
-          <w:rPr>
-            <w:rFonts w:cs="Times New Roman"/>
-            <w:b w:val="0"/>
-            <w:bCs w:val="0"/>
-            <w:i/>
-            <w:color w:val="767171" w:themeColor="background2" w:themeShade="80"/>
-            <w:kern w:val="0"/>
-            <w:sz w:val="24"/>
-            <w:szCs w:val="24"/>
-            <w:rPrChange w:id="393" w:author="Frontó András Levente" w:date="2019-05-23T22:04:00Z">
-              <w:rPr>
-                <w:b w:val="0"/>
-                <w:bCs w:val="0"/>
-              </w:rPr>
-            </w:rPrChange>
-          </w:rPr>
-          <w:t xml:space="preserve"> </w:t>
-        </w:r>
-        <w:proofErr w:type="spellStart"/>
+      <w:ins w:id="393" w:author="Frontó András Levente" w:date="2019-05-23T22:01:00Z">
         <w:r>
           <w:rPr>
             <w:rFonts w:cs="Times New Roman"/>
@@ -14508,9 +14768,10 @@
               </w:rPr>
             </w:rPrChange>
           </w:rPr>
-          <w:t>Card</w:t>
-        </w:r>
-        <w:proofErr w:type="spellEnd"/>
+          <w:t>A képen a kérdéseket tartalmazó</w:t>
+        </w:r>
+      </w:ins>
+      <w:ins w:id="395" w:author="Frontó András Levente" w:date="2019-05-23T22:02:00Z">
         <w:r>
           <w:rPr>
             <w:rFonts w:cs="Times New Roman"/>
@@ -14521,17 +14782,16 @@
             <w:kern w:val="0"/>
             <w:sz w:val="24"/>
             <w:szCs w:val="24"/>
-            <w:rPrChange w:id="395" w:author="Frontó András Levente" w:date="2019-05-23T22:04:00Z">
+            <w:rPrChange w:id="396" w:author="Frontó András Levente" w:date="2019-05-23T22:04:00Z">
               <w:rPr>
                 <w:b w:val="0"/>
                 <w:bCs w:val="0"/>
               </w:rPr>
             </w:rPrChange>
           </w:rPr>
-          <w:t xml:space="preserve"> komponensek listája látható mobilo</w:t>
-        </w:r>
-      </w:ins>
-      <w:ins w:id="396" w:author="Frontó András Levente" w:date="2019-05-23T22:03:00Z">
+          <w:t xml:space="preserve"> </w:t>
+        </w:r>
+        <w:proofErr w:type="spellStart"/>
         <w:r>
           <w:rPr>
             <w:rFonts w:cs="Times New Roman"/>
@@ -14549,6 +14809,47 @@
               </w:rPr>
             </w:rPrChange>
           </w:rPr>
+          <w:t>Card</w:t>
+        </w:r>
+        <w:proofErr w:type="spellEnd"/>
+        <w:r>
+          <w:rPr>
+            <w:rFonts w:cs="Times New Roman"/>
+            <w:b w:val="0"/>
+            <w:bCs w:val="0"/>
+            <w:i/>
+            <w:color w:val="767171" w:themeColor="background2" w:themeShade="80"/>
+            <w:kern w:val="0"/>
+            <w:sz w:val="24"/>
+            <w:szCs w:val="24"/>
+            <w:rPrChange w:id="398" w:author="Frontó András Levente" w:date="2019-05-23T22:04:00Z">
+              <w:rPr>
+                <w:b w:val="0"/>
+                <w:bCs w:val="0"/>
+              </w:rPr>
+            </w:rPrChange>
+          </w:rPr>
+          <w:t xml:space="preserve"> komponensek listája látható mobilo</w:t>
+        </w:r>
+      </w:ins>
+      <w:ins w:id="399" w:author="Frontó András Levente" w:date="2019-05-23T22:03:00Z">
+        <w:r>
+          <w:rPr>
+            <w:rFonts w:cs="Times New Roman"/>
+            <w:b w:val="0"/>
+            <w:bCs w:val="0"/>
+            <w:i/>
+            <w:color w:val="767171" w:themeColor="background2" w:themeShade="80"/>
+            <w:kern w:val="0"/>
+            <w:sz w:val="24"/>
+            <w:szCs w:val="24"/>
+            <w:rPrChange w:id="400" w:author="Frontó András Levente" w:date="2019-05-23T22:04:00Z">
+              <w:rPr>
+                <w:b w:val="0"/>
+                <w:bCs w:val="0"/>
+              </w:rPr>
+            </w:rPrChange>
+          </w:rPr>
           <w:t>n és weben</w:t>
         </w:r>
       </w:ins>
@@ -14558,9 +14859,9 @@
         <w:ind w:firstLine="0"/>
         <w:jc w:val="center"/>
         <w:rPr>
-          <w:ins w:id="398" w:author="Frontó András Levente" w:date="2019-05-23T22:04:00Z"/>
-        </w:rPr>
-        <w:pPrChange w:id="399" w:author="Frontó András Levente" w:date="2019-05-23T22:05:00Z">
+          <w:ins w:id="401" w:author="Frontó András Levente" w:date="2019-05-23T22:04:00Z"/>
+        </w:rPr>
+        <w:pPrChange w:id="402" w:author="Frontó András Levente" w:date="2019-05-23T22:05:00Z">
           <w:pPr/>
         </w:pPrChange>
       </w:pPr>
@@ -14568,15 +14869,15 @@
     <w:p>
       <w:pPr>
         <w:rPr>
-          <w:ins w:id="400" w:author="Frontó András Levente" w:date="2019-05-23T22:09:00Z"/>
-        </w:rPr>
-      </w:pPr>
-      <w:ins w:id="401" w:author="Frontó András Levente" w:date="2019-05-23T22:05:00Z">
+          <w:ins w:id="403" w:author="Frontó András Levente" w:date="2019-05-23T22:09:00Z"/>
+        </w:rPr>
+      </w:pPr>
+      <w:ins w:id="404" w:author="Frontó András Levente" w:date="2019-05-23T22:05:00Z">
         <w:r>
           <w:t>Ennek a komponens könyvtárnak az egyetlen komolyabb hátránya, hogy nem</w:t>
         </w:r>
       </w:ins>
-      <w:ins w:id="402" w:author="Frontó András Levente" w:date="2019-05-23T22:06:00Z">
+      <w:ins w:id="405" w:author="Frontó András Levente" w:date="2019-05-23T22:06:00Z">
         <w:r>
           <w:t xml:space="preserve"> minden natívon működő komponens része a webes </w:t>
         </w:r>
@@ -14589,7 +14890,7 @@
           <w:t xml:space="preserve"> ezért </w:t>
         </w:r>
       </w:ins>
-      <w:ins w:id="403" w:author="Frontó András Levente" w:date="2019-05-23T22:07:00Z">
+      <w:ins w:id="406" w:author="Frontó András Levente" w:date="2019-05-23T22:07:00Z">
         <w:r>
           <w:t>az egységes kinézet kialakítása néha nehezebb.</w:t>
         </w:r>
@@ -14599,7 +14900,7 @@
       <w:pPr>
         <w:pStyle w:val="Cmsor2"/>
       </w:pPr>
-      <w:bookmarkStart w:id="404" w:name="_Toc23105275"/>
+      <w:bookmarkStart w:id="407" w:name="_Toc23802779"/>
       <w:proofErr w:type="spellStart"/>
       <w:r>
         <w:t>Entity</w:t>
@@ -14612,7 +14913,7 @@
       <w:r>
         <w:t>Core</w:t>
       </w:r>
-      <w:bookmarkEnd w:id="404"/>
+      <w:bookmarkEnd w:id="407"/>
       <w:proofErr w:type="spellEnd"/>
     </w:p>
     <w:p>
@@ -14684,12 +14985,12 @@
       <w:pPr>
         <w:pStyle w:val="Cmsor2"/>
       </w:pPr>
-      <w:bookmarkStart w:id="405" w:name="_Toc23105276"/>
+      <w:bookmarkStart w:id="408" w:name="_Toc23802780"/>
       <w:proofErr w:type="spellStart"/>
       <w:r>
         <w:t>Axios</w:t>
       </w:r>
-      <w:bookmarkEnd w:id="405"/>
+      <w:bookmarkEnd w:id="408"/>
       <w:proofErr w:type="spellEnd"/>
     </w:p>
     <w:p>
@@ -14754,15 +15055,15 @@
       <w:pPr>
         <w:ind w:firstLine="0"/>
         <w:rPr>
-          <w:ins w:id="406" w:author="Frontó András Levente" w:date="2019-05-23T22:27:00Z"/>
-        </w:rPr>
-      </w:pPr>
-      <w:ins w:id="407" w:author="Frontó András Levente" w:date="2019-05-23T22:26:00Z">
+          <w:ins w:id="409" w:author="Frontó András Levente" w:date="2019-05-23T22:27:00Z"/>
+        </w:rPr>
+      </w:pPr>
+      <w:ins w:id="410" w:author="Frontó András Levente" w:date="2019-05-23T22:26:00Z">
         <w:r>
           <w:t>Pé</w:t>
         </w:r>
       </w:ins>
-      <w:ins w:id="408" w:author="Frontó András Levente" w:date="2019-05-23T22:27:00Z">
+      <w:ins w:id="411" w:author="Frontó András Levente" w:date="2019-05-23T22:27:00Z">
         <w:r>
           <w:t>lda kód:</w:t>
         </w:r>
@@ -17194,7 +17495,7 @@
     <w:p>
       <w:pPr>
         <w:rPr>
-          <w:ins w:id="409" w:author="Frontó András Levente" w:date="2019-05-23T22:27:00Z"/>
+          <w:ins w:id="412" w:author="Frontó András Levente" w:date="2019-05-23T22:27:00Z"/>
         </w:rPr>
       </w:pPr>
       <w:r>
@@ -17227,48 +17528,48 @@
       <w:pPr>
         <w:pStyle w:val="Cmsor2"/>
         <w:rPr>
-          <w:ins w:id="410" w:author="Frontó András Levente" w:date="2019-05-23T22:35:00Z"/>
-        </w:rPr>
-      </w:pPr>
-      <w:ins w:id="411" w:author="Frontó András Levente" w:date="2019-05-23T22:35:00Z">
+          <w:ins w:id="413" w:author="Frontó András Levente" w:date="2019-05-23T22:35:00Z"/>
+        </w:rPr>
+      </w:pPr>
+      <w:ins w:id="414" w:author="Frontó András Levente" w:date="2019-05-23T22:35:00Z">
         <w:r>
           <w:t xml:space="preserve"> </w:t>
         </w:r>
       </w:ins>
-      <w:bookmarkStart w:id="412" w:name="_Toc23105277"/>
+      <w:bookmarkStart w:id="415" w:name="_Toc23802781"/>
       <w:proofErr w:type="spellStart"/>
       <w:r>
         <w:t>SignalR</w:t>
       </w:r>
-      <w:bookmarkEnd w:id="412"/>
+      <w:bookmarkEnd w:id="415"/>
       <w:proofErr w:type="spellEnd"/>
     </w:p>
     <w:p>
       <w:pPr>
         <w:ind w:firstLine="0"/>
       </w:pPr>
-      <w:ins w:id="413" w:author="Frontó András Levente" w:date="2019-05-23T22:35:00Z">
+      <w:ins w:id="416" w:author="Frontó András Levente" w:date="2019-05-23T22:35:00Z">
         <w:r>
           <w:tab/>
           <w:t xml:space="preserve">A </w:t>
         </w:r>
       </w:ins>
-      <w:ins w:id="414" w:author="Frontó András Levente" w:date="2019-05-23T22:36:00Z">
+      <w:ins w:id="417" w:author="Frontó András Levente" w:date="2019-05-23T22:36:00Z">
         <w:r>
           <w:t>HTTP API mellett a valós</w:t>
         </w:r>
       </w:ins>
-      <w:ins w:id="415" w:author="Frontó András Levente" w:date="2019-05-23T22:42:00Z">
+      <w:ins w:id="418" w:author="Frontó András Levente" w:date="2019-05-23T22:42:00Z">
         <w:r>
           <w:t xml:space="preserve"> </w:t>
         </w:r>
       </w:ins>
-      <w:ins w:id="416" w:author="Frontó András Levente" w:date="2019-05-23T22:36:00Z">
+      <w:ins w:id="419" w:author="Frontó András Levente" w:date="2019-05-23T22:36:00Z">
         <w:r>
           <w:t>idejű</w:t>
         </w:r>
       </w:ins>
-      <w:ins w:id="417" w:author="Frontó András Levente" w:date="2019-05-23T22:37:00Z">
+      <w:ins w:id="420" w:author="Frontó András Levente" w:date="2019-05-23T22:37:00Z">
         <w:r>
           <w:t xml:space="preserve"> kommunikációt </w:t>
         </w:r>
@@ -17276,17 +17577,17 @@
       <w:r>
         <w:t xml:space="preserve">is folytatok </w:t>
       </w:r>
-      <w:ins w:id="418" w:author="Frontó András Levente" w:date="2019-05-23T22:37:00Z">
+      <w:ins w:id="421" w:author="Frontó András Levente" w:date="2019-05-23T22:37:00Z">
         <w:r>
           <w:t>a s</w:t>
         </w:r>
       </w:ins>
-      <w:ins w:id="419" w:author="Frontó András Levente" w:date="2019-05-23T22:38:00Z">
+      <w:ins w:id="422" w:author="Frontó András Levente" w:date="2019-05-23T22:38:00Z">
         <w:r>
           <w:t>z</w:t>
         </w:r>
       </w:ins>
-      <w:ins w:id="420" w:author="Frontó András Levente" w:date="2019-05-23T22:37:00Z">
+      <w:ins w:id="423" w:author="Frontó András Levente" w:date="2019-05-23T22:37:00Z">
         <w:r>
           <w:t>erverrel</w:t>
         </w:r>
@@ -17294,7 +17595,7 @@
       <w:r>
         <w:t xml:space="preserve">. Például a feltett kérdésekre adott válaszok egy valós idejű chatben jelennek meg a felhasználóknál. Ezt </w:t>
       </w:r>
-      <w:ins w:id="421" w:author="Frontó András Levente" w:date="2019-05-23T22:37:00Z">
+      <w:ins w:id="424" w:author="Frontó András Levente" w:date="2019-05-23T22:37:00Z">
         <w:r>
           <w:t xml:space="preserve">a </w:t>
         </w:r>
@@ -17308,7 +17609,7 @@
         </w:r>
       </w:ins>
       <w:proofErr w:type="spellStart"/>
-      <w:ins w:id="422" w:author="Frontó András Levente" w:date="2019-05-23T22:40:00Z">
+      <w:ins w:id="425" w:author="Frontó András Levente" w:date="2019-05-23T22:40:00Z">
         <w:r>
           <w:t>SignalR</w:t>
         </w:r>
@@ -17326,7 +17627,7 @@
       <w:r>
         <w:t xml:space="preserve"> </w:t>
       </w:r>
-      <w:ins w:id="423" w:author="Frontó András Levente" w:date="2019-05-23T22:40:00Z">
+      <w:ins w:id="426" w:author="Frontó András Levente" w:date="2019-05-23T22:40:00Z">
         <w:r>
           <w:t xml:space="preserve"> </w:t>
         </w:r>
@@ -17336,7 +17637,7 @@
       <w:r>
         <w:t>A</w:t>
       </w:r>
-      <w:ins w:id="424" w:author="Frontó András Levente" w:date="2019-05-23T22:40:00Z">
+      <w:ins w:id="427" w:author="Frontó András Levente" w:date="2019-05-23T22:40:00Z">
         <w:r>
           <w:t xml:space="preserve">lapvetően </w:t>
         </w:r>
@@ -17349,7 +17650,7 @@
           <w:t xml:space="preserve"> segítségével valósít meg </w:t>
         </w:r>
       </w:ins>
-      <w:ins w:id="425" w:author="Frontó András Levente" w:date="2019-05-23T22:41:00Z">
+      <w:ins w:id="428" w:author="Frontó András Levente" w:date="2019-05-23T22:41:00Z">
         <w:r>
           <w:t>két</w:t>
         </w:r>
@@ -17357,14 +17658,12 @@
       <w:r>
         <w:t xml:space="preserve"> </w:t>
       </w:r>
-      <w:bookmarkStart w:id="426" w:name="_GoBack"/>
-      <w:bookmarkEnd w:id="426"/>
-      <w:ins w:id="427" w:author="Frontó András Levente" w:date="2019-05-23T22:41:00Z">
+      <w:ins w:id="429" w:author="Frontó András Levente" w:date="2019-05-23T22:41:00Z">
         <w:r>
           <w:t>irányú kommunikációt a szerver és a kliens között.</w:t>
         </w:r>
       </w:ins>
-      <w:ins w:id="428" w:author="Frontó András Levente" w:date="2019-05-23T22:42:00Z">
+      <w:ins w:id="430" w:author="Frontó András Levente" w:date="2019-05-23T22:42:00Z">
         <w:r>
           <w:t xml:space="preserve"> Amennyiben a </w:t>
         </w:r>
@@ -17378,7 +17677,7 @@
         </w:r>
       </w:ins>
       <w:proofErr w:type="spellStart"/>
-      <w:ins w:id="429" w:author="Frontó András Levente" w:date="2019-05-23T22:43:00Z">
+      <w:ins w:id="431" w:author="Frontó András Levente" w:date="2019-05-23T22:43:00Z">
         <w:r>
           <w:t>SignalR</w:t>
         </w:r>
@@ -17387,7 +17686,7 @@
           <w:t xml:space="preserve"> egyéb alternatív kommunikációs rétegen keresztül továbbít üzeneteket.</w:t>
         </w:r>
       </w:ins>
-      <w:ins w:id="430" w:author="Frontó András Levente" w:date="2019-05-23T22:44:00Z">
+      <w:ins w:id="432" w:author="Frontó András Levente" w:date="2019-05-23T22:44:00Z">
         <w:r>
           <w:t xml:space="preserve"> </w:t>
         </w:r>
@@ -17403,10 +17702,10 @@
       <w:pPr>
         <w:ind w:firstLine="0"/>
         <w:rPr>
-          <w:ins w:id="431" w:author="Frontó András Levente" w:date="2019-05-23T22:58:00Z"/>
-        </w:rPr>
-      </w:pPr>
-      <w:ins w:id="432" w:author="Frontó András Levente" w:date="2019-05-23T22:58:00Z">
+          <w:ins w:id="433" w:author="Frontó András Levente" w:date="2019-05-23T22:58:00Z"/>
+        </w:rPr>
+      </w:pPr>
+      <w:ins w:id="434" w:author="Frontó András Levente" w:date="2019-05-23T22:58:00Z">
         <w:r>
           <w:t>C#</w:t>
         </w:r>
@@ -17414,7 +17713,7 @@
       <w:r>
         <w:t xml:space="preserve"> példa kód</w:t>
       </w:r>
-      <w:ins w:id="433" w:author="Frontó András Levente" w:date="2019-05-23T22:58:00Z">
+      <w:ins w:id="435" w:author="Frontó András Levente" w:date="2019-05-23T22:58:00Z">
         <w:r>
           <w:t>:</w:t>
         </w:r>
@@ -18332,21 +18631,21 @@
     <w:p>
       <w:pPr>
         <w:rPr>
-          <w:ins w:id="434" w:author="Frontó András Levente" w:date="2019-05-23T22:47:00Z"/>
-        </w:rPr>
-        <w:pPrChange w:id="435" w:author="Frontó András Levente" w:date="2019-05-23T22:57:00Z">
+          <w:ins w:id="436" w:author="Frontó András Levente" w:date="2019-05-23T22:47:00Z"/>
+        </w:rPr>
+        <w:pPrChange w:id="437" w:author="Frontó András Levente" w:date="2019-05-23T22:57:00Z">
           <w:pPr>
             <w:ind w:firstLine="0"/>
           </w:pPr>
         </w:pPrChange>
       </w:pPr>
-      <w:ins w:id="436" w:author="Frontó András Levente" w:date="2019-05-23T22:44:00Z">
+      <w:ins w:id="438" w:author="Frontó András Levente" w:date="2019-05-23T22:44:00Z">
         <w:r>
           <w:lastRenderedPageBreak/>
           <w:t xml:space="preserve">A kliens oldalon az </w:t>
         </w:r>
       </w:ins>
-      <w:ins w:id="437" w:author="Frontó András Levente" w:date="2019-05-23T22:45:00Z">
+      <w:ins w:id="439" w:author="Frontó András Levente" w:date="2019-05-23T22:45:00Z">
         <w:r>
           <w:t>@</w:t>
         </w:r>
@@ -18367,7 +18666,7 @@
           <w:t xml:space="preserve"> könyvtár segítségével kezelem le a </w:t>
         </w:r>
       </w:ins>
-      <w:ins w:id="438" w:author="Frontó András Levente" w:date="2019-05-23T22:46:00Z">
+      <w:ins w:id="440" w:author="Frontó András Levente" w:date="2019-05-23T22:46:00Z">
         <w:r>
           <w:t>két</w:t>
         </w:r>
@@ -18375,12 +18674,12 @@
       <w:r>
         <w:t xml:space="preserve"> </w:t>
       </w:r>
-      <w:ins w:id="439" w:author="Frontó András Levente" w:date="2019-05-23T22:46:00Z">
+      <w:ins w:id="441" w:author="Frontó András Levente" w:date="2019-05-23T22:46:00Z">
         <w:r>
           <w:t>irányú</w:t>
         </w:r>
       </w:ins>
-      <w:ins w:id="440" w:author="Frontó András Levente" w:date="2019-05-23T22:45:00Z">
+      <w:ins w:id="442" w:author="Frontó András Levente" w:date="2019-05-23T22:45:00Z">
         <w:r>
           <w:t xml:space="preserve"> kapcsolatot.</w:t>
         </w:r>
@@ -18390,10 +18689,10 @@
       <w:pPr>
         <w:ind w:firstLine="0"/>
         <w:rPr>
-          <w:ins w:id="441" w:author="Frontó András Levente" w:date="2019-05-23T22:57:00Z"/>
-        </w:rPr>
-      </w:pPr>
-      <w:ins w:id="442" w:author="Frontó András Levente" w:date="2019-05-23T22:58:00Z">
+          <w:ins w:id="443" w:author="Frontó András Levente" w:date="2019-05-23T22:57:00Z"/>
+        </w:rPr>
+      </w:pPr>
+      <w:ins w:id="444" w:author="Frontó András Levente" w:date="2019-05-23T22:58:00Z">
         <w:r>
           <w:t>JavaScript</w:t>
         </w:r>
@@ -18401,7 +18700,7 @@
       <w:r>
         <w:t xml:space="preserve"> p</w:t>
       </w:r>
-      <w:ins w:id="443" w:author="Frontó András Levente" w:date="2019-05-23T22:47:00Z">
+      <w:ins w:id="445" w:author="Frontó András Levente" w:date="2019-05-23T22:47:00Z">
         <w:r>
           <w:t>élda kód:</w:t>
         </w:r>
@@ -20119,7 +20418,7 @@
         <w:ind w:firstLine="0"/>
         <w:jc w:val="left"/>
         <w:rPr>
-          <w:ins w:id="444" w:author="Frontó András Levente" w:date="2019-05-23T22:43:00Z"/>
+          <w:ins w:id="446" w:author="Frontó András Levente" w:date="2019-05-23T22:43:00Z"/>
           <w:rFonts w:ascii="Consolas" w:hAnsi="Consolas"/>
           <w:color w:val="333333"/>
           <w:sz w:val="20"/>
@@ -20131,22 +20430,726 @@
     <w:p>
       <w:pPr>
         <w:ind w:firstLine="0"/>
-        <w:rPr>
-          <w:ins w:id="445" w:author="Frontó András Levente" w:date="2019-05-23T22:04:00Z"/>
-        </w:rPr>
-        <w:pPrChange w:id="446" w:author="Frontó András Levente" w:date="2019-05-23T22:26:00Z">
-          <w:pPr>
-            <w:spacing w:after="0" w:line="240" w:lineRule="auto"/>
-            <w:ind w:firstLine="0"/>
-            <w:jc w:val="left"/>
-          </w:pPr>
-        </w:pPrChange>
       </w:pPr>
       <w:r>
         <w:tab/>
       </w:r>
     </w:p>
-    <w:bookmarkStart w:id="447" w:name="_Toc23105278" w:displacedByCustomXml="next"/>
+    <w:p>
+      <w:pPr>
+        <w:spacing w:after="0" w:line="240" w:lineRule="auto"/>
+        <w:ind w:firstLine="0"/>
+        <w:jc w:val="left"/>
+      </w:pPr>
+      <w:r>
+        <w:br w:type="page"/>
+      </w:r>
+    </w:p>
+    <w:p>
+      <w:pPr>
+        <w:pStyle w:val="Cmsor1"/>
+      </w:pPr>
+      <w:bookmarkStart w:id="447" w:name="_Toc23802782"/>
+      <w:bookmarkStart w:id="448" w:name="_Hlk23806802"/>
+      <w:r>
+        <w:lastRenderedPageBreak/>
+        <w:t>Alkalmazás követelmények</w:t>
+      </w:r>
+      <w:commentRangeStart w:id="449"/>
+      <w:commentRangeEnd w:id="449"/>
+      <w:r>
+        <w:rPr>
+          <w:rStyle w:val="Jegyzethivatkozs"/>
+          <w:sz w:val="36"/>
+          <w:szCs w:val="32"/>
+        </w:rPr>
+        <w:commentReference w:id="449"/>
+      </w:r>
+      <w:bookmarkEnd w:id="447"/>
+    </w:p>
+    <w:p>
+      <w:r>
+        <w:t xml:space="preserve">Egy nagyvállalatnál vagy bármilyen </w:t>
+      </w:r>
+      <w:r>
+        <w:t>környezetben,</w:t>
+      </w:r>
+      <w:r>
+        <w:t xml:space="preserve"> ahol sok ember és ezzel sok szakterület, ember specifikus képesség található gyakran készítenek </w:t>
+      </w:r>
+      <w:r>
+        <w:t>kompetencia mátrixokat</w:t>
+      </w:r>
+      <w:r>
+        <w:t>, hogy felmérjék milyen kompetenciákkal rendelkez</w:t>
+      </w:r>
+      <w:r>
+        <w:t>nek</w:t>
+      </w:r>
+      <w:r>
+        <w:t xml:space="preserve">. </w:t>
+      </w:r>
+      <w:r>
+        <w:t xml:space="preserve">A </w:t>
+      </w:r>
+      <w:r>
+        <w:t>kompetencia mátrix</w:t>
+      </w:r>
+      <w:r>
+        <w:t xml:space="preserve"> felhasználásával, illetve azzal a feltételezéssel, hogy a különböző területek közt kapcsolatok állnak fenn, egy tudás </w:t>
+      </w:r>
+      <w:r>
+        <w:t>gráfo</w:t>
+      </w:r>
+      <w:r>
+        <w:t xml:space="preserve">t építhetünk. </w:t>
+      </w:r>
+      <w:r>
+        <w:t xml:space="preserve">Az általam készített alkalmazás arra épít, hogy mikor kérdések merülnek fel egy ilyen környezetben nem mindig triviális, hogy kit kell elérni vagy kit érintenek a kérdések. </w:t>
+      </w:r>
+      <w:r>
+        <w:t>V</w:t>
+      </w:r>
+      <w:r>
+        <w:t xml:space="preserve">iszont egy tudás </w:t>
+      </w:r>
+      <w:r>
+        <w:t>gráf</w:t>
+      </w:r>
+      <w:r>
+        <w:t>ban keresve viszonylag egyszerű</w:t>
+      </w:r>
+      <w:r>
+        <w:t xml:space="preserve"> elvek alapján is hatékonyan lehet a kérdéshez leginkább értőket megtalálni. </w:t>
+      </w:r>
+    </w:p>
+    <w:p>
+      <w:r>
+        <w:t xml:space="preserve">Az alkalmazás tehát egy több felhasználós </w:t>
+      </w:r>
+      <w:r>
+        <w:t>rendszer,</w:t>
+      </w:r>
+      <w:r>
+        <w:t xml:space="preserve"> </w:t>
+      </w:r>
+      <w:r>
+        <w:t xml:space="preserve">ami egy tudás </w:t>
+      </w:r>
+      <w:r>
+        <w:t>gráfo</w:t>
+      </w:r>
+      <w:r>
+        <w:t>t felhasználva próbál szakértőket találni egy kérdéshez a többi felhasználó közül, illetve lehetőséget nyújt a kérdés megvitatására chat formában. Az alkalmazás különlegessége, hogy van egy Androidos natív kliense és egy webes kliens is (bár ez nem rendelkezik minden funkcionalitással)</w:t>
+      </w:r>
+      <w:r>
+        <w:t>.</w:t>
+      </w:r>
+    </w:p>
+    <w:p>
+      <w:pPr>
+        <w:pStyle w:val="Listaszerbekezds"/>
+        <w:keepNext/>
+        <w:numPr>
+          <w:ilvl w:val="0"/>
+          <w:numId w:val="2"/>
+        </w:numPr>
+        <w:spacing w:before="240" w:after="60"/>
+        <w:outlineLvl w:val="1"/>
+        <w:rPr>
+          <w:rFonts w:cs="Arial"/>
+          <w:b/>
+          <w:bCs/>
+          <w:iCs/>
+          <w:vanish/>
+          <w:sz w:val="32"/>
+          <w:szCs w:val="28"/>
+        </w:rPr>
+      </w:pPr>
+      <w:bookmarkStart w:id="450" w:name="_Toc23802783"/>
+      <w:bookmarkEnd w:id="450"/>
+    </w:p>
+    <w:p>
+      <w:pPr>
+        <w:pStyle w:val="Cmsor2"/>
+      </w:pPr>
+      <w:bookmarkStart w:id="451" w:name="_Toc23802784"/>
+      <w:r>
+        <w:t>Felhasználási esetek</w:t>
+      </w:r>
+      <w:bookmarkEnd w:id="451"/>
+    </w:p>
+    <w:p>
+      <w:r>
+        <w:t>Az alkalmazásnak két elkülönülő állapota van. A felhasználó bejelentkezése el</w:t>
+      </w:r>
+      <w:r>
+        <w:t>ő</w:t>
+      </w:r>
+      <w:r>
+        <w:t>tt és az után.</w:t>
+      </w:r>
+    </w:p>
+    <w:p>
+      <w:pPr>
+        <w:pStyle w:val="Cmsor3"/>
+      </w:pPr>
+      <w:bookmarkStart w:id="452" w:name="_Toc23802785"/>
+      <w:r>
+        <w:t>Belépés el</w:t>
+      </w:r>
+      <w:r>
+        <w:t>ő</w:t>
+      </w:r>
+      <w:r>
+        <w:t>tt</w:t>
+      </w:r>
+      <w:bookmarkEnd w:id="452"/>
+    </w:p>
+    <w:p>
+      <w:pPr>
+        <w:ind w:firstLine="0"/>
+        <w:jc w:val="center"/>
+      </w:pPr>
+      <w:r>
+        <w:rPr>
+          <w:noProof/>
+        </w:rPr>
+        <w:drawing>
+          <wp:inline distT="0" distB="0" distL="0" distR="0" wp14:anchorId="387F4043" wp14:editId="40ABD85E">
+            <wp:extent cx="2581275" cy="1914525"/>
+            <wp:effectExtent l="0" t="0" r="9525" b="9525"/>
+            <wp:docPr id="9" name="Kép 9"/>
+            <wp:cNvGraphicFramePr>
+              <a:graphicFrameLocks xmlns:a="http://schemas.openxmlformats.org/drawingml/2006/main" noChangeAspect="1"/>
+            </wp:cNvGraphicFramePr>
+            <a:graphic xmlns:a="http://schemas.openxmlformats.org/drawingml/2006/main">
+              <a:graphicData uri="http://schemas.openxmlformats.org/drawingml/2006/picture">
+                <pic:pic xmlns:pic="http://schemas.openxmlformats.org/drawingml/2006/picture">
+                  <pic:nvPicPr>
+                    <pic:cNvPr id="9" name="Szakdoga UseCase not logged in.png"/>
+                    <pic:cNvPicPr/>
+                  </pic:nvPicPr>
+                  <pic:blipFill>
+                    <a:blip r:embed="rId24">
+                      <a:extLst>
+                        <a:ext uri="{28A0092B-C50C-407E-A947-70E740481C1C}">
+                          <a14:useLocalDpi xmlns:a14="http://schemas.microsoft.com/office/drawing/2010/main" val="0"/>
+                        </a:ext>
+                      </a:extLst>
+                    </a:blip>
+                    <a:stretch>
+                      <a:fillRect/>
+                    </a:stretch>
+                  </pic:blipFill>
+                  <pic:spPr>
+                    <a:xfrm>
+                      <a:off x="0" y="0"/>
+                      <a:ext cx="2581275" cy="1914525"/>
+                    </a:xfrm>
+                    <a:prstGeom prst="rect">
+                      <a:avLst/>
+                    </a:prstGeom>
+                  </pic:spPr>
+                </pic:pic>
+              </a:graphicData>
+            </a:graphic>
+          </wp:inline>
+        </w:drawing>
+      </w:r>
+    </w:p>
+    <w:p>
+      <w:r>
+        <w:t>A felhasználó ebben az állapotban két dolgot tehet vagy bejelentkezik a már létre hozott fiókjába, vagy regisztrál egy újat az alkalmazásba.</w:t>
+      </w:r>
+    </w:p>
+    <w:p>
+      <w:r>
+        <w:rPr>
+          <w:b/>
+          <w:bCs/>
+        </w:rPr>
+        <w:lastRenderedPageBreak/>
+        <w:t>Regisztráció:</w:t>
+      </w:r>
+      <w:r>
+        <w:t xml:space="preserve"> </w:t>
+      </w:r>
+      <w:r>
+        <w:t>A felhasználónak meg kell adnia egy szabályos email címet, egy felhasználó nevet, amivel később az alkalmazás hivatkozni fog rá, és egy jelszót. Egy email címhez csak egy fiók tartozhat</w:t>
+      </w:r>
+      <w:r>
+        <w:t xml:space="preserve"> és a felhasználó neveknek is egyedinek kell lenniük</w:t>
+      </w:r>
+      <w:r>
+        <w:t>.</w:t>
+      </w:r>
+    </w:p>
+    <w:p>
+      <w:r>
+        <w:rPr>
+          <w:b/>
+          <w:bCs/>
+        </w:rPr>
+        <w:t>Belépés:</w:t>
+      </w:r>
+      <w:r>
+        <w:t xml:space="preserve"> </w:t>
+      </w:r>
+      <w:r>
+        <w:t>A felhasználó be tud lépni egy már létező fiókkal, az ahhoz tartozó egyedi email címet, és jelszót megadva.</w:t>
+      </w:r>
+      <w:r>
+        <w:t xml:space="preserve"> Bejelentkezés </w:t>
+      </w:r>
+      <w:r>
+        <w:t>után a felhasználót az alkalmazás bejelentkezve tartja akkor is, ha bezárjuk egészen addig amíg a felhasználó ki nem lép.</w:t>
+      </w:r>
+    </w:p>
+    <w:p>
+      <w:pPr>
+        <w:pStyle w:val="Cmsor3"/>
+      </w:pPr>
+      <w:bookmarkStart w:id="453" w:name="_Toc23802786"/>
+      <w:r>
+        <w:t>Belépés után</w:t>
+      </w:r>
+      <w:bookmarkEnd w:id="453"/>
+    </w:p>
+    <w:p>
+      <w:pPr>
+        <w:spacing w:after="0"/>
+        <w:ind w:firstLine="0"/>
+        <w:jc w:val="left"/>
+      </w:pPr>
+      <w:r>
+        <w:rPr>
+          <w:noProof/>
+        </w:rPr>
+        <w:drawing>
+          <wp:inline distT="0" distB="0" distL="0" distR="0" wp14:anchorId="61CD98CA" wp14:editId="3FDDE1EC">
+            <wp:extent cx="5401310" cy="5454015"/>
+            <wp:effectExtent l="0" t="0" r="8890" b="0"/>
+            <wp:docPr id="10" name="Kép 10" descr="A képen szöveg látható&#10;&#10;Automatikusan generált leírás"/>
+            <wp:cNvGraphicFramePr>
+              <a:graphicFrameLocks xmlns:a="http://schemas.openxmlformats.org/drawingml/2006/main" noChangeAspect="1"/>
+            </wp:cNvGraphicFramePr>
+            <a:graphic xmlns:a="http://schemas.openxmlformats.org/drawingml/2006/main">
+              <a:graphicData uri="http://schemas.openxmlformats.org/drawingml/2006/picture">
+                <pic:pic xmlns:pic="http://schemas.openxmlformats.org/drawingml/2006/picture">
+                  <pic:nvPicPr>
+                    <pic:cNvPr id="10" name="Szakdoga Usecase (2) (1).png"/>
+                    <pic:cNvPicPr/>
+                  </pic:nvPicPr>
+                  <pic:blipFill>
+                    <a:blip r:embed="rId25">
+                      <a:extLst>
+                        <a:ext uri="{28A0092B-C50C-407E-A947-70E740481C1C}">
+                          <a14:useLocalDpi xmlns:a14="http://schemas.microsoft.com/office/drawing/2010/main" val="0"/>
+                        </a:ext>
+                      </a:extLst>
+                    </a:blip>
+                    <a:stretch>
+                      <a:fillRect/>
+                    </a:stretch>
+                  </pic:blipFill>
+                  <pic:spPr>
+                    <a:xfrm>
+                      <a:off x="0" y="0"/>
+                      <a:ext cx="5401310" cy="5454015"/>
+                    </a:xfrm>
+                    <a:prstGeom prst="rect">
+                      <a:avLst/>
+                    </a:prstGeom>
+                  </pic:spPr>
+                </pic:pic>
+              </a:graphicData>
+            </a:graphic>
+          </wp:inline>
+        </w:drawing>
+      </w:r>
+    </w:p>
+    <w:p>
+      <w:pPr>
+        <w:spacing w:after="0"/>
+        <w:jc w:val="left"/>
+      </w:pPr>
+      <w:r>
+        <w:t>A felhasználó miután bejelentkezett az</w:t>
+      </w:r>
+      <w:r>
+        <w:t xml:space="preserve"> alkalmazásba képes </w:t>
+      </w:r>
+      <w:r>
+        <w:t xml:space="preserve">a különböző beszélgetési szálakat menedzselni, a különböző készségeket kezelni és a saját profilját </w:t>
+      </w:r>
+      <w:r>
+        <w:t>módosítani.</w:t>
+      </w:r>
+    </w:p>
+    <w:p>
+      <w:pPr>
+        <w:spacing w:after="0"/>
+        <w:jc w:val="left"/>
+      </w:pPr>
+      <w:r>
+        <w:rPr>
+          <w:b/>
+          <w:bCs/>
+        </w:rPr>
+        <w:lastRenderedPageBreak/>
+        <w:t>Készségek</w:t>
+      </w:r>
+      <w:r>
+        <w:rPr>
+          <w:b/>
+          <w:bCs/>
+        </w:rPr>
+        <w:t xml:space="preserve"> kezelése:</w:t>
+      </w:r>
+      <w:r>
+        <w:rPr>
+          <w:b/>
+          <w:bCs/>
+        </w:rPr>
+        <w:t xml:space="preserve"> </w:t>
+      </w:r>
+      <w:r>
+        <w:t xml:space="preserve">A készségek alatt valamilyen tudást kell érteni, ezekből építenek a felhasználók tudás </w:t>
+      </w:r>
+      <w:r>
+        <w:t>gráfo</w:t>
+      </w:r>
+      <w:r>
+        <w:t xml:space="preserve">t melyet az alkalmazás később fel fog használni. </w:t>
+      </w:r>
+      <w:r>
+        <w:t xml:space="preserve">A készségeket a </w:t>
+      </w:r>
+      <w:r>
+        <w:rPr>
+          <w:i/>
+          <w:iCs/>
+        </w:rPr>
+        <w:t xml:space="preserve">Mobilos felhasználók </w:t>
+      </w:r>
+      <w:r>
+        <w:t>tudják csak teljes mértékben kezelni mivel a webes kliens számára a felhasználói felület bizonyos részei készültek csak el.</w:t>
+      </w:r>
+      <w:r>
+        <w:t xml:space="preserve"> A </w:t>
+      </w:r>
+      <w:r>
+        <w:rPr>
+          <w:i/>
+          <w:iCs/>
+        </w:rPr>
+        <w:t xml:space="preserve">Mobilos felhasználók </w:t>
+      </w:r>
+      <w:r>
+        <w:t xml:space="preserve">egy listában látják a tudásfák gyökereit, ezeket képesek </w:t>
+      </w:r>
+      <w:r>
+        <w:rPr>
+          <w:i/>
+          <w:iCs/>
+        </w:rPr>
+        <w:t>kibontan</w:t>
+      </w:r>
+      <w:r>
+        <w:rPr>
+          <w:i/>
+          <w:iCs/>
+        </w:rPr>
+        <w:t>i</w:t>
+      </w:r>
+      <w:r>
+        <w:t xml:space="preserve">, így elérik azok </w:t>
+      </w:r>
+      <w:r>
+        <w:t>gyerekeit.</w:t>
+      </w:r>
+      <w:r>
+        <w:t xml:space="preserve"> </w:t>
+      </w:r>
+    </w:p>
+    <w:p>
+      <w:pPr>
+        <w:spacing w:after="0"/>
+        <w:jc w:val="left"/>
+      </w:pPr>
+      <w:r>
+        <w:t xml:space="preserve">A készségeket mobilról </w:t>
+      </w:r>
+      <w:r>
+        <w:rPr>
+          <w:i/>
+          <w:iCs/>
+        </w:rPr>
+        <w:t xml:space="preserve">fel lehet venni </w:t>
+      </w:r>
+      <w:r>
+        <w:t xml:space="preserve">a felhasználónkhoz, illetve </w:t>
+      </w:r>
+      <w:r>
+        <w:rPr>
+          <w:i/>
+          <w:iCs/>
+        </w:rPr>
+        <w:t>le lehet adni</w:t>
+      </w:r>
+      <w:r>
+        <w:t xml:space="preserve"> őket. </w:t>
+      </w:r>
+      <w:r>
+        <w:t>A felhasználóhoz felvett készségek alapján fogja megtalálni őket később az alkalmazás a rájuk vonatkozó kérdésekkel.</w:t>
+      </w:r>
+      <w:r>
+        <w:t xml:space="preserve"> Mobilos felületről</w:t>
+      </w:r>
+      <w:r>
+        <w:t xml:space="preserve"> ezen felül lehet </w:t>
+      </w:r>
+      <w:r>
+        <w:rPr>
+          <w:i/>
+          <w:iCs/>
+        </w:rPr>
+        <w:t>törölni</w:t>
+      </w:r>
+      <w:r>
+        <w:t xml:space="preserve"> készségeket a listából</w:t>
+      </w:r>
+      <w:r>
+        <w:t>, ekkor a készségek végleg törlődnek, a fából is és az őket ismerő felhasználóktól is.</w:t>
+      </w:r>
+      <w:r>
+        <w:t xml:space="preserve"> </w:t>
+      </w:r>
+    </w:p>
+    <w:p>
+      <w:pPr>
+        <w:spacing w:after="0"/>
+        <w:jc w:val="left"/>
+      </w:pPr>
+      <w:r>
+        <w:t xml:space="preserve">Ezen felül lehet új készségeket felvenni viszont ez a </w:t>
+      </w:r>
+      <w:r>
+        <w:rPr>
+          <w:i/>
+          <w:iCs/>
+        </w:rPr>
+        <w:t>webes és mobilos felhasználók</w:t>
+      </w:r>
+      <w:r>
+        <w:t xml:space="preserve"> számára is </w:t>
+      </w:r>
+      <w:r>
+        <w:t xml:space="preserve">egyaránt </w:t>
+      </w:r>
+      <w:r>
+        <w:t>elérhető.</w:t>
+      </w:r>
+      <w:r>
+        <w:t xml:space="preserve"> Új készség felvételénél</w:t>
+      </w:r>
+      <w:r>
+        <w:t xml:space="preserve"> </w:t>
+      </w:r>
+      <w:r>
+        <w:t xml:space="preserve">megadhatók a </w:t>
+      </w:r>
+      <w:r>
+        <w:t xml:space="preserve">készség szülei. Ez azt jelenti, hogy az új készség a szüleinek egy specifikusabb része esetleg épít rájuk valamilyen módon. Innentől kezdve a tudás gráfban lesz egy kapcsolat a szülők és az új készség között. </w:t>
+      </w:r>
+    </w:p>
+    <w:p>
+      <w:pPr>
+        <w:spacing w:after="0"/>
+        <w:jc w:val="left"/>
+      </w:pPr>
+      <w:r>
+        <w:rPr>
+          <w:b/>
+          <w:bCs/>
+        </w:rPr>
+        <w:t>Beszélgetési szálak kezelése:</w:t>
+      </w:r>
+      <w:r>
+        <w:rPr>
+          <w:b/>
+          <w:bCs/>
+        </w:rPr>
+        <w:t xml:space="preserve"> </w:t>
+      </w:r>
+      <w:r>
+        <w:t>Az alkalmazás legfontosabb funkciója a</w:t>
+      </w:r>
+      <w:r>
+        <w:t xml:space="preserve">z adott készségekre vonatkozó kérdések feltétele és ezek megvitatása. Az alkalmazásban szálnak nevezünk egy feltett kérdést és a rá érkező válasz üzenetek összességét. Minden felhasználó számára a legfontosabb a </w:t>
+      </w:r>
+      <w:r>
+        <w:rPr>
+          <w:i/>
+          <w:iCs/>
+        </w:rPr>
+        <w:t>személyre szabott nézet</w:t>
+      </w:r>
+      <w:r>
+        <w:t xml:space="preserve"> melyben a képességeik alapján hozzájuk szóló kérdésekkel induló szálak szerepelnek. Ide azok a szálak kerülnek be melyek vagy pontosan olyan a készséggel vannak </w:t>
+      </w:r>
+      <w:r>
+        <w:t>megjelölve,</w:t>
+      </w:r>
+      <w:r>
+        <w:t xml:space="preserve"> amivel a felhasználó is rendelkezik vagy elég magas a prioritásuk és a rajtuk lévő készségek elég közel helyezkednek el a tudás gráfban a felhasználó valamelyik készségéhez.</w:t>
+      </w:r>
+      <w:r>
+        <w:t xml:space="preserve"> </w:t>
+      </w:r>
+    </w:p>
+    <w:p>
+      <w:pPr>
+        <w:spacing w:after="0"/>
+        <w:jc w:val="left"/>
+      </w:pPr>
+      <w:r>
+        <w:t>Azokat a szálakat, amiket a felhasználó hozott létre</w:t>
+      </w:r>
+      <w:r>
+        <w:t xml:space="preserve"> </w:t>
+      </w:r>
+      <w:r>
+        <w:t xml:space="preserve">ki is </w:t>
+      </w:r>
+      <w:r>
+        <w:rPr>
+          <w:i/>
+          <w:iCs/>
+        </w:rPr>
+        <w:t>törölheti</w:t>
+      </w:r>
+      <w:r>
+        <w:t xml:space="preserve">, amikor úgy érzi, hogy választ kapott a kérdésére. A szálak megnyithatók egy </w:t>
+      </w:r>
+      <w:r>
+        <w:rPr>
+          <w:i/>
+          <w:iCs/>
+        </w:rPr>
+        <w:t>chatszerű nézetben</w:t>
+      </w:r>
+      <w:r>
+        <w:t xml:space="preserve">. Itt valós időben zajlik beszélgetés a kérdésről, ami elindította a szálat. A felhasználó </w:t>
+      </w:r>
+      <w:r>
+        <w:rPr>
+          <w:i/>
+          <w:iCs/>
+        </w:rPr>
+        <w:t>tehet fel</w:t>
+      </w:r>
+      <w:r>
+        <w:t xml:space="preserve"> bármikor új kérdést. Az új kérdéseknél be kell állítani a </w:t>
+      </w:r>
+      <w:r>
+        <w:t>készségeket, amiket a felhasználó szerint érint a kérdése. Ezen felül be kell állítani egy prioritást a kérdéshez, ami minél magasabb annál több emberhez jut el a kérdés. Az alkalmazás magasabb prioritás esetén nem csak a beállított készségek birtokosait, de a tudás gráfban közel elhelyezkedő készségek birtokosait is értesíti.</w:t>
+      </w:r>
+    </w:p>
+    <w:p>
+      <w:pPr>
+        <w:spacing w:after="0"/>
+        <w:jc w:val="left"/>
+      </w:pPr>
+      <w:r>
+        <w:rPr>
+          <w:b/>
+          <w:bCs/>
+        </w:rPr>
+        <w:t>Profil kezelése:</w:t>
+      </w:r>
+      <w:r>
+        <w:rPr>
+          <w:b/>
+          <w:bCs/>
+        </w:rPr>
+        <w:t xml:space="preserve"> </w:t>
+      </w:r>
+      <w:r>
+        <w:t xml:space="preserve">A felhasználó képes a </w:t>
+      </w:r>
+      <w:r>
+        <w:t>profilja alatt a személyes adatait kezelni.</w:t>
+      </w:r>
+      <w:r>
+        <w:t xml:space="preserve"> </w:t>
+      </w:r>
+      <w:r>
+        <w:t xml:space="preserve">Az </w:t>
+      </w:r>
+      <w:r>
+        <w:rPr>
+          <w:i/>
+          <w:iCs/>
+        </w:rPr>
+        <w:t>email címét</w:t>
+      </w:r>
+      <w:r>
+        <w:t xml:space="preserve"> képes átírni természetesen csak egy másik szabályos és eddig még </w:t>
+      </w:r>
+      <w:r>
+        <w:lastRenderedPageBreak/>
+        <w:t xml:space="preserve">másik fiók által nem foglalt címre. A </w:t>
+      </w:r>
+      <w:r>
+        <w:rPr>
+          <w:i/>
+          <w:iCs/>
+        </w:rPr>
+        <w:t>felhasználó nevet</w:t>
+      </w:r>
+      <w:r>
+        <w:t xml:space="preserve"> is át tudja írni, illetve a </w:t>
+      </w:r>
+      <w:r>
+        <w:rPr>
+          <w:i/>
+          <w:iCs/>
+        </w:rPr>
+        <w:t>jelszavát</w:t>
+      </w:r>
+      <w:r>
+        <w:t xml:space="preserve"> is megváltoztathatja.</w:t>
+      </w:r>
+    </w:p>
+    <w:bookmarkEnd w:id="448"/>
+    <w:p>
+      <w:pPr>
+        <w:spacing w:after="0"/>
+        <w:jc w:val="left"/>
+      </w:pPr>
+      <w:r>
+        <w:rPr>
+          <w:b/>
+          <w:bCs/>
+        </w:rPr>
+        <w:t>Kilépés:</w:t>
+      </w:r>
+      <w:r>
+        <w:rPr>
+          <w:b/>
+          <w:bCs/>
+        </w:rPr>
+        <w:t xml:space="preserve"> </w:t>
+      </w:r>
+      <w:r>
+        <w:t xml:space="preserve">A felhasználó kiléphet ezzel az alkalmazás vissza kerül a belépés előtti állapotba. </w:t>
+      </w:r>
+      <w:bookmarkStart w:id="454" w:name="_GoBack"/>
+      <w:bookmarkEnd w:id="454"/>
+    </w:p>
+    <w:bookmarkStart w:id="455" w:name="_Toc23802787" w:displacedByCustomXml="next"/>
     <w:sdt>
       <w:sdtPr>
         <w:rPr>
@@ -20168,11 +21171,12 @@
         <w:p>
           <w:pPr>
             <w:pStyle w:val="Cmsor1"/>
+            <w:jc w:val="both"/>
           </w:pPr>
           <w:r>
             <w:t>Hivatkozások</w:t>
           </w:r>
-          <w:bookmarkEnd w:id="447"/>
+          <w:bookmarkEnd w:id="455"/>
         </w:p>
         <w:sdt>
           <w:sdtPr>
@@ -20887,15 +21891,15 @@
     <w:p/>
     <w:p/>
     <w:sectPr>
-      <w:headerReference w:type="even" r:id="rId24"/>
-      <w:footerReference w:type="default" r:id="rId25"/>
+      <w:headerReference w:type="even" r:id="rId26"/>
+      <w:footerReference w:type="default" r:id="rId27"/>
       <w:type w:val="continuous"/>
       <w:pgSz w:w="11907" w:h="16840" w:code="9"/>
       <w:pgMar w:top="1417" w:right="1417" w:bottom="1417" w:left="1417" w:header="709" w:footer="709" w:gutter="567"/>
       <w:cols w:space="708"/>
       <w:titlePg/>
       <w:docGrid w:linePitch="360"/>
-      <w:sectPrChange w:id="448" w:author="Frontó András Levente" w:date="2019-05-23T15:40:00Z">
+      <w:sectPrChange w:id="456" w:author="Frontó András Levente" w:date="2019-05-23T15:40:00Z">
         <w:sectPr>
           <w:pgMar w:top="1418" w:right="1418" w:bottom="1418" w:left="1418" w:header="709" w:footer="709" w:gutter="567"/>
         </w:sectPr>
@@ -20919,7 +21923,31 @@
         <w:annotationRef/>
       </w:r>
       <w:r>
-        <w:t>Az alkalmazás konkrét funkcióiról nem írsz egyelőre, de kellene. Sőt, a legtöbb szakdolgozat azt helyezi a bevezetőben fókuszba. Neked nem kötelező ezt követned, mert számos technológiát megvizsgáltál, és ez is fókuszban van. Ugyanakkor egy(-két) bekezdést legalább mindenképpen írni kellene róla a bevezetőben is. Lehet írni, hogy a célod egy &lt;funkciók taglalva&gt; alkalmazás főbb funkcióinak megvalósítása volt, mely demonstrálja, hogy a React Native alkalmas ilyen jellegű mobil pultiplatform alkalmazások kifejlesztésére. Ezen felül célod volt annak vizsgálata és demonstrálása, hogy lehetőség van a mobil kódbázis jelentős részénem újrafelhasználására webes frontend megvalósítása során. Szerintem ezek voltak az elsődleges célok.</w:t>
+        <w:t xml:space="preserve">Az alkalmazás konkrét funkcióiról nem írsz egyelőre, de kellene. Sőt, a legtöbb szakdolgozat azt helyezi a bevezetőben fókuszba. Neked nem kötelező ezt követned, mert számos technológiát megvizsgáltál, és ez is fókuszban van. Ugyanakkor egy(-két) bekezdést legalább mindenképpen írni kellene róla a bevezetőben is. Lehet írni, hogy a célod egy &lt;funkciók taglalva&gt; alkalmazás főbb funkcióinak megvalósítása volt, mely demonstrálja, hogy a </w:t>
+      </w:r>
+      <w:proofErr w:type="spellStart"/>
+      <w:r>
+        <w:t>React</w:t>
+      </w:r>
+      <w:proofErr w:type="spellEnd"/>
+      <w:r>
+        <w:t xml:space="preserve"> </w:t>
+      </w:r>
+      <w:proofErr w:type="spellStart"/>
+      <w:r>
+        <w:t>Native</w:t>
+      </w:r>
+      <w:proofErr w:type="spellEnd"/>
+      <w:r>
+        <w:t xml:space="preserve"> alkalmas ilyen jellegű mobil pultiplatform alkalmazások kifejlesztésére. Ezen felül célod volt annak vizsgálata és demonstrálása, hogy lehetőség van a mobil kódbázis jelentős részénem </w:t>
+      </w:r>
+      <w:proofErr w:type="spellStart"/>
+      <w:r>
+        <w:t>újrafelhasználására</w:t>
+      </w:r>
+      <w:proofErr w:type="spellEnd"/>
+      <w:r>
+        <w:t xml:space="preserve"> webes frontend megvalósítása során. Szerintem ezek voltak az elsődleges célok.</w:t>
       </w:r>
     </w:p>
   </w:comment>
@@ -20935,7 +21963,23 @@
         <w:annotationRef/>
       </w:r>
       <w:r>
-        <w:t>Valahova bele kellene szőni, hogy célod és feladatod volt a React technológiával való megismerkedés, a JavaScript nyelv mélyebb megismerése, a React Natív megismerése, a kapcsolódó technológiák, eszközök és könyvtárak feltérképezése, főbb jellemzőik megismerése, a projektben való alkalmazhatóságuk és az alkalmazás célszerűségének vizsgálata.</w:t>
+        <w:t xml:space="preserve">Valahova bele kellene szőni, hogy célod és feladatod volt a </w:t>
+      </w:r>
+      <w:proofErr w:type="spellStart"/>
+      <w:r>
+        <w:t>React</w:t>
+      </w:r>
+      <w:proofErr w:type="spellEnd"/>
+      <w:r>
+        <w:t xml:space="preserve"> technológiával való megismerkedés, a JavaScript nyelv mélyebb megismerése, a </w:t>
+      </w:r>
+      <w:proofErr w:type="spellStart"/>
+      <w:r>
+        <w:t>React</w:t>
+      </w:r>
+      <w:proofErr w:type="spellEnd"/>
+      <w:r>
+        <w:t xml:space="preserve"> Natív megismerése, a kapcsolódó technológiák, eszközök és könyvtárak feltérképezése, főbb jellemzőik megismerése, a projektben való alkalmazhatóságuk és az alkalmazás célszerűségének vizsgálata.</w:t>
       </w:r>
     </w:p>
   </w:comment>
@@ -20951,7 +21995,15 @@
         <w:annotationRef/>
       </w:r>
       <w:r>
-        <w:t>Erről kicsit beszélgessünk. A böngészős irányt jobb lenne kicsit indokolni. Nem feltétlen az a cél, hogy pont ugyanaz a felület legyen webalkalmazásban is elérhető, mint a natív appban (hiszen mobilon az app mindenképpen praktikusabb) Hanem talán inkább az, hogy milyen szuper lenne, ha desktop környezetben, ahol nagyobb képernyő áll rendelkezésre, az ehhez fejlesztett webalkalmazás esetében a mobil app kódjának egy részét újra fel tudjuk használni.</w:t>
+        <w:t xml:space="preserve">Erről kicsit beszélgessünk. A böngészős irányt jobb lenne kicsit indokolni. Nem feltétlen az a cél, hogy pont ugyanaz a felület legyen webalkalmazásban is elérhető, mint a natív appban (hiszen mobilon az app mindenképpen praktikusabb) Hanem talán inkább az, hogy milyen szuper lenne, ha </w:t>
+      </w:r>
+      <w:proofErr w:type="spellStart"/>
+      <w:r>
+        <w:t>desktop</w:t>
+      </w:r>
+      <w:proofErr w:type="spellEnd"/>
+      <w:r>
+        <w:t xml:space="preserve"> környezetben, ahol nagyobb képernyő áll rendelkezésre, az ehhez fejlesztett webalkalmazás esetében a mobil app kódjának egy részét újra fel tudjuk használni.</w:t>
       </w:r>
     </w:p>
   </w:comment>
@@ -20967,7 +22019,15 @@
         <w:annotationRef/>
       </w:r>
       <w:r>
-        <w:t>A hivatalos honlapon külön írva láttam. Ha a hivatalos nél külön írt, akkor úgy használd kérlek. A későbbiekben is javítandó.</w:t>
+        <w:t xml:space="preserve">A hivatalos honlapon külön írva láttam. Ha a hivatalos </w:t>
+      </w:r>
+      <w:proofErr w:type="spellStart"/>
+      <w:r>
+        <w:t>nél</w:t>
+      </w:r>
+      <w:proofErr w:type="spellEnd"/>
+      <w:r>
+        <w:t xml:space="preserve"> külön írt, akkor úgy használd kérlek. A későbbiekben is javítandó.</w:t>
       </w:r>
     </w:p>
   </w:comment>
@@ -21021,7 +22081,15 @@
         <w:annotationRef/>
       </w:r>
       <w:r>
-        <w:t xml:space="preserve">Az „ami”-t ritkán használjuk, ha nem az egész első tagmondatra hivatkozol vissza, akkor általában a mely, amely és ezek többes száma a jó választás. </w:t>
+        <w:t>Az „</w:t>
+      </w:r>
+      <w:proofErr w:type="gramStart"/>
+      <w:r>
+        <w:t>ami”-</w:t>
+      </w:r>
+      <w:proofErr w:type="gramEnd"/>
+      <w:r>
+        <w:t xml:space="preserve">t ritkán használjuk, ha nem az egész első tagmondatra hivatkozol vissza, akkor általában a mely, amely és ezek többes száma a jó választás. </w:t>
       </w:r>
     </w:p>
   </w:comment>
@@ -21037,7 +22105,39 @@
         <w:annotationRef/>
       </w:r>
       <w:r>
-        <w:t xml:space="preserve">Ennél sokkal többet kellene írni React-hoz. Pl. kódrésztelekkel lehetne illusztrálni a legfontosabb koncecpiókat: JSX, komponensek, propok, esetleg state, de lehet az már messze vezet… </w:t>
+        <w:t xml:space="preserve">Ennél sokkal többet kellene írni </w:t>
+      </w:r>
+      <w:proofErr w:type="spellStart"/>
+      <w:r>
+        <w:t>React</w:t>
+      </w:r>
+      <w:proofErr w:type="spellEnd"/>
+      <w:r>
+        <w:t xml:space="preserve">-hoz. Pl. kódrésztelekkel lehetne illusztrálni a legfontosabb </w:t>
+      </w:r>
+      <w:proofErr w:type="spellStart"/>
+      <w:r>
+        <w:t>koncecpiókat</w:t>
+      </w:r>
+      <w:proofErr w:type="spellEnd"/>
+      <w:r>
+        <w:t xml:space="preserve">: JSX, komponensek, </w:t>
+      </w:r>
+      <w:proofErr w:type="spellStart"/>
+      <w:r>
+        <w:t>propok</w:t>
+      </w:r>
+      <w:proofErr w:type="spellEnd"/>
+      <w:r>
+        <w:t xml:space="preserve">, esetleg </w:t>
+      </w:r>
+      <w:proofErr w:type="spellStart"/>
+      <w:r>
+        <w:t>state</w:t>
+      </w:r>
+      <w:proofErr w:type="spellEnd"/>
+      <w:r>
+        <w:t xml:space="preserve">, de lehet az már messze vezet… </w:t>
       </w:r>
       <w:r>
         <w:br/>
@@ -21073,7 +22173,15 @@
         <w:annotationRef/>
       </w:r>
       <w:r>
-        <w:t xml:space="preserve">Valahova kellenének kódrészéletek, illusztrációk, stb. Pl. támogatott vezérlők. Hogyan lehet platform specifikus kódot írni? Vagy az már szerinted nagyon messzire vezet? Egyébként a kódodban használsz bármi ilyet? </w:t>
+        <w:t xml:space="preserve">Valahova kellenének kódrészéletek, </w:t>
+      </w:r>
+      <w:proofErr w:type="gramStart"/>
+      <w:r>
+        <w:t>illusztrációk,</w:t>
+      </w:r>
+      <w:proofErr w:type="gramEnd"/>
+      <w:r>
+        <w:t xml:space="preserve"> stb. Pl. támogatott vezérlők. Hogyan lehet platform specifikus kódot írni? Vagy az már szerinted nagyon messzire vezet? Egyébként a kódodban használsz bármi ilyet? </w:t>
       </w:r>
     </w:p>
   </w:comment>
@@ -21089,7 +22197,23 @@
         <w:annotationRef/>
       </w:r>
       <w:r>
-        <w:t>Mindenhol „natív” (kivéve persze a React Native)</w:t>
+        <w:t xml:space="preserve">Mindenhol „natív” (kivéve persze a </w:t>
+      </w:r>
+      <w:proofErr w:type="spellStart"/>
+      <w:r>
+        <w:t>React</w:t>
+      </w:r>
+      <w:proofErr w:type="spellEnd"/>
+      <w:r>
+        <w:t xml:space="preserve"> </w:t>
+      </w:r>
+      <w:proofErr w:type="spellStart"/>
+      <w:r>
+        <w:t>Native</w:t>
+      </w:r>
+      <w:proofErr w:type="spellEnd"/>
+      <w:r>
+        <w:t>)</w:t>
       </w:r>
     </w:p>
   </w:comment>
@@ -21121,7 +22245,34 @@
         <w:annotationRef/>
       </w:r>
       <w:r>
-        <w:t>Sok a vesszőhiba. Uána kellene járni, hogy mikor kell és előtt vessző…</w:t>
+        <w:t xml:space="preserve">Sok a vesszőhiba. </w:t>
+      </w:r>
+      <w:proofErr w:type="spellStart"/>
+      <w:r>
+        <w:t>Uána</w:t>
+      </w:r>
+      <w:proofErr w:type="spellEnd"/>
+      <w:r>
+        <w:t xml:space="preserve"> kellene járni, hogy mikor kell és előtt vessző…</w:t>
+      </w:r>
+    </w:p>
+  </w:comment>
+  <w:comment w:id="449" w:author="Zoltán Benedek" w:date="2019-05-07T19:21:00Z" w:initials="ZB">
+    <w:p>
+      <w:pPr>
+        <w:pStyle w:val="Jegyzetszveg"/>
+      </w:pPr>
+      <w:r>
+        <w:rPr>
+          <w:rStyle w:val="Jegyzethivatkozs"/>
+        </w:rPr>
+        <w:annotationRef/>
+      </w:r>
+      <w:r>
+        <w:rPr>
+          <w:rStyle w:val="Jegyzethivatkozs"/>
+        </w:rPr>
+        <w:t xml:space="preserve"> backend technológiákról nem érdemes majd sokat írni…</w:t>
       </w:r>
     </w:p>
   </w:comment>
@@ -21143,6 +22294,7 @@
   <w15:commentEx w15:paraId="192C8581" w15:done="1"/>
   <w15:commentEx w15:paraId="4E289E48" w15:done="0"/>
   <w15:commentEx w15:paraId="1FEBF3CA" w15:done="0"/>
+  <w15:commentEx w15:paraId="5959EC7A" w15:done="1"/>
 </w15:commentsEx>
 </file>
 
@@ -21161,6 +22313,7 @@
   <w16cid:commentId w16cid:paraId="192C8581" w16cid:durableId="20901514"/>
   <w16cid:commentId w16cid:paraId="4E289E48" w16cid:durableId="20901515"/>
   <w16cid:commentId w16cid:paraId="1FEBF3CA" w16cid:durableId="20901516"/>
+  <w16cid:commentId w16cid:paraId="5959EC7A" w16cid:durableId="21693707"/>
 </w16cid:commentsIds>
 </file>
 
@@ -23261,7 +24414,7 @@
   <w:abstractNum w:abstractNumId="25" w15:restartNumberingAfterBreak="0">
     <w:nsid w:val="799C3B84"/>
     <w:multiLevelType w:val="multilevel"/>
-    <w:tmpl w:val="E40C1EE2"/>
+    <w:tmpl w:val="E7CE8608"/>
     <w:lvl w:ilvl="0">
       <w:start w:val="1"/>
       <w:numFmt w:val="decimal"/>
@@ -23957,7 +25110,7 @@
     <w:autoRedefine/>
     <w:uiPriority w:val="9"/>
     <w:qFormat/>
-    <w:rsid w:val="00976388"/>
+    <w:rsid w:val="00D61948"/>
     <w:pPr>
       <w:keepNext/>
       <w:pageBreakBefore/>
@@ -24005,7 +25158,7 @@
     <w:next w:val="Norml"/>
     <w:autoRedefine/>
     <w:qFormat/>
-    <w:rsid w:val="007F1915"/>
+    <w:rsid w:val="00D61948"/>
     <w:pPr>
       <w:keepNext/>
       <w:numPr>
@@ -25053,7 +26206,7 @@
     <w:basedOn w:val="Bekezdsalapbettpusa"/>
     <w:link w:val="Cmsor1"/>
     <w:uiPriority w:val="9"/>
-    <w:rsid w:val="00976388"/>
+    <w:rsid w:val="00D61948"/>
     <w:rPr>
       <w:rFonts w:cs="Arial"/>
       <w:b/>
@@ -25698,7 +26851,7 @@
 </file>
 
 <file path=customXml/itemProps1.xml><?xml version="1.0" encoding="utf-8"?>
-<ds:datastoreItem xmlns:ds="http://schemas.openxmlformats.org/officeDocument/2006/customXml" ds:itemID="{01F25F8D-3193-4384-8E2A-055E313A6BA9}">
+<ds:datastoreItem xmlns:ds="http://schemas.openxmlformats.org/officeDocument/2006/customXml" ds:itemID="{5F120113-CEC2-4ADE-B861-6F8FAD5E0BE2}">
   <ds:schemaRefs>
     <ds:schemaRef ds:uri="http://schemas.openxmlformats.org/officeDocument/2006/bibliography"/>
   </ds:schemaRefs>

</xml_diff>